<commit_message>
uRPF, Root guard, WebUI
</commit_message>
<xml_diff>
--- a/dokumentació/Biztonság.docx
+++ b/dokumentació/Biztonság.docx
@@ -1,6 +1,6 @@
 
 <file path=word/document.xml><?xml version="1.0" encoding="utf-8"?>
-<w:document xmlns:wpc="http://schemas.microsoft.com/office/word/2010/wordprocessingCanvas" xmlns:cx="http://schemas.microsoft.com/office/drawing/2014/chartex" xmlns:cx1="http://schemas.microsoft.com/office/drawing/2015/9/8/chartex" xmlns:cx2="http://schemas.microsoft.com/office/drawing/2015/10/21/chartex" xmlns:cx3="http://schemas.microsoft.com/office/drawing/2016/5/9/chartex" xmlns:cx4="http://schemas.microsoft.com/office/drawing/2016/5/10/chartex" xmlns:cx5="http://schemas.microsoft.com/office/drawing/2016/5/11/chartex" xmlns:cx6="http://schemas.microsoft.com/office/drawing/2016/5/12/chartex" xmlns:cx7="http://schemas.microsoft.com/office/drawing/2016/5/13/chartex" xmlns:cx8="http://schemas.microsoft.com/office/drawing/2016/5/14/chartex" xmlns:mc="http://schemas.openxmlformats.org/markup-compatibility/2006" xmlns:aink="http://schemas.microsoft.com/office/drawing/2016/ink" xmlns:am3d="http://schemas.microsoft.com/office/drawing/2017/model3d" xmlns:o="urn:schemas-microsoft-com:office:office" xmlns:oel="http://schemas.microsoft.com/office/2019/extlst" xmlns:r="http://schemas.openxmlformats.org/officeDocument/2006/relationships" xmlns:m="http://schemas.openxmlformats.org/officeDocument/2006/math" xmlns:v="urn:schemas-microsoft-com:vml" xmlns:wp14="http://schemas.microsoft.com/office/word/2010/wordprocessingDrawing" xmlns:wp="http://schemas.openxmlformats.org/drawingml/2006/wordprocessingDrawing" xmlns:w10="urn:schemas-microsoft-com:office:word" xmlns:w="http://schemas.openxmlformats.org/wordprocessingml/2006/main" xmlns:w14="http://schemas.microsoft.com/office/word/2010/wordml" xmlns:w15="http://schemas.microsoft.com/office/word/2012/wordml" xmlns:w16cex="http://schemas.microsoft.com/office/word/2018/wordml/cex" xmlns:w16cid="http://schemas.microsoft.com/office/word/2016/wordml/cid" xmlns:w16="http://schemas.microsoft.com/office/word/2018/wordml" xmlns:w16du="http://schemas.microsoft.com/office/word/2023/wordml/word16du" xmlns:w16sdtdh="http://schemas.microsoft.com/office/word/2020/wordml/sdtdatahash" xmlns:w16se="http://schemas.microsoft.com/office/word/2015/wordml/symex" xmlns:wpg="http://schemas.microsoft.com/office/word/2010/wordprocessingGroup" xmlns:wpi="http://schemas.microsoft.com/office/word/2010/wordprocessingInk" xmlns:wne="http://schemas.microsoft.com/office/word/2006/wordml" xmlns:wps="http://schemas.microsoft.com/office/word/2010/wordprocessingShape" mc:Ignorable="w14 w15 w16se w16cid w16 w16cex w16sdtdh w16du wp14">
+<w:document xmlns:wpc="http://schemas.microsoft.com/office/word/2010/wordprocessingCanvas" xmlns:cx="http://schemas.microsoft.com/office/drawing/2014/chartex" xmlns:cx1="http://schemas.microsoft.com/office/drawing/2015/9/8/chartex" xmlns:cx2="http://schemas.microsoft.com/office/drawing/2015/10/21/chartex" xmlns:cx3="http://schemas.microsoft.com/office/drawing/2016/5/9/chartex" xmlns:cx4="http://schemas.microsoft.com/office/drawing/2016/5/10/chartex" xmlns:cx5="http://schemas.microsoft.com/office/drawing/2016/5/11/chartex" xmlns:cx6="http://schemas.microsoft.com/office/drawing/2016/5/12/chartex" xmlns:cx7="http://schemas.microsoft.com/office/drawing/2016/5/13/chartex" xmlns:cx8="http://schemas.microsoft.com/office/drawing/2016/5/14/chartex" xmlns:mc="http://schemas.openxmlformats.org/markup-compatibility/2006" xmlns:aink="http://schemas.microsoft.com/office/drawing/2016/ink" xmlns:am3d="http://schemas.microsoft.com/office/drawing/2017/model3d" xmlns:o="urn:schemas-microsoft-com:office:office" xmlns:oel="http://schemas.microsoft.com/office/2019/extlst" xmlns:r="http://schemas.openxmlformats.org/officeDocument/2006/relationships" xmlns:m="http://schemas.openxmlformats.org/officeDocument/2006/math" xmlns:v="urn:schemas-microsoft-com:vml" xmlns:wp14="http://schemas.microsoft.com/office/word/2010/wordprocessingDrawing" xmlns:wp="http://schemas.openxmlformats.org/drawingml/2006/wordprocessingDrawing" xmlns:w10="urn:schemas-microsoft-com:office:word" xmlns:w="http://schemas.openxmlformats.org/wordprocessingml/2006/main" xmlns:w14="http://schemas.microsoft.com/office/word/2010/wordml" xmlns:w15="http://schemas.microsoft.com/office/word/2012/wordml" xmlns:w16cex="http://schemas.microsoft.com/office/word/2018/wordml/cex" xmlns:w16cid="http://schemas.microsoft.com/office/word/2016/wordml/cid" xmlns:w16="http://schemas.microsoft.com/office/word/2018/wordml" xmlns:w16du="http://schemas.microsoft.com/office/word/2023/wordml/word16du" xmlns:w16sdtdh="http://schemas.microsoft.com/office/word/2020/wordml/sdtdatahash" xmlns:w16sdtfl="http://schemas.microsoft.com/office/word/2024/wordml/sdtformatlock" xmlns:w16se="http://schemas.microsoft.com/office/word/2015/wordml/symex" xmlns:wpg="http://schemas.microsoft.com/office/word/2010/wordprocessingGroup" xmlns:wpi="http://schemas.microsoft.com/office/word/2010/wordprocessingInk" xmlns:wne="http://schemas.microsoft.com/office/word/2006/wordml" xmlns:wps="http://schemas.microsoft.com/office/word/2010/wordprocessingShape" mc:Ignorable="w14 w15 w16se w16cid w16 w16cex w16sdtdh w16sdtfl w16du wp14">
   <w:body>
     <w:p>
       <w:pPr>
@@ -860,7 +860,7 @@
           <w:sz w:val="32"/>
           <w:szCs w:val="32"/>
         </w:rPr>
-        <w:t>SSH</w:t>
+        <w:t>Webes felület</w:t>
       </w:r>
     </w:p>
     <w:p>
@@ -875,79 +875,31 @@
         <w:rPr>
           <w:rFonts w:ascii="Times New Roman" w:hAnsi="Times New Roman" w:cs="Times New Roman"/>
         </w:rPr>
-        <w:t xml:space="preserve">A biztonság növelése érdekében a hálózati eszközöket Telnet helyett a forgalmat titkosító SSH-n keresztül lehet VTY vonalon elérni. A nagyobb biztonság érdekében az SSH 2-es verziója került beállításra, </w:t>
-      </w:r>
-      <w:r>
-        <w:rPr>
-          <w:rFonts w:ascii="Times New Roman" w:hAnsi="Times New Roman" w:cs="Times New Roman"/>
-        </w:rPr>
-        <w:t>és</w:t>
-      </w:r>
-      <w:r>
-        <w:rPr>
-          <w:rFonts w:ascii="Times New Roman" w:hAnsi="Times New Roman" w:cs="Times New Roman"/>
-        </w:rPr>
-        <w:t xml:space="preserve"> 4096 bit hosszú</w:t>
-      </w:r>
-      <w:r>
-        <w:rPr>
-          <w:rFonts w:ascii="Times New Roman" w:hAnsi="Times New Roman" w:cs="Times New Roman"/>
-        </w:rPr>
-        <w:t xml:space="preserve"> RSA</w:t>
-      </w:r>
-      <w:r>
-        <w:rPr>
-          <w:rFonts w:ascii="Times New Roman" w:hAnsi="Times New Roman" w:cs="Times New Roman"/>
-        </w:rPr>
-        <w:t xml:space="preserve"> kulcsokat használ. </w:t>
-      </w:r>
-      <w:r>
-        <w:rPr>
-          <w:rFonts w:ascii="Times New Roman" w:hAnsi="Times New Roman" w:cs="Times New Roman"/>
-        </w:rPr>
-        <w:t xml:space="preserve">A felhasználó hitelesítése az IT szakember számítógépén generált, </w:t>
-      </w:r>
-      <w:r>
-        <w:rPr>
-          <w:rFonts w:ascii="Times New Roman" w:hAnsi="Times New Roman" w:cs="Times New Roman"/>
-        </w:rPr>
-        <w:t>2048</w:t>
-      </w:r>
-      <w:r>
-        <w:rPr>
-          <w:rFonts w:ascii="Times New Roman" w:hAnsi="Times New Roman" w:cs="Times New Roman"/>
-        </w:rPr>
-        <w:t xml:space="preserve"> bit hosszú aszimmetrikus kulcspár használatával történik. A publikus kulcs minden forgalomirányitón manuálisan lett eltárolva, a privát kulcs</w:t>
-      </w:r>
-      <w:r>
-        <w:rPr>
-          <w:rFonts w:ascii="Times New Roman" w:hAnsi="Times New Roman" w:cs="Times New Roman"/>
-        </w:rPr>
-        <w:t xml:space="preserve"> és a felhasználónév pedig az IT szakember gépén található PuTTy nevű szoftverben el lett mentve</w:t>
-      </w:r>
-      <w:r>
-        <w:rPr>
-          <w:rFonts w:ascii="Times New Roman" w:hAnsi="Times New Roman" w:cs="Times New Roman"/>
-        </w:rPr>
-        <w:t xml:space="preserve"> egy új, Network_devices nevű session-be</w:t>
-      </w:r>
-      <w:r>
-        <w:rPr>
-          <w:rFonts w:ascii="Times New Roman" w:hAnsi="Times New Roman" w:cs="Times New Roman"/>
-        </w:rPr>
-        <w:t>.</w:t>
-      </w:r>
-      <w:r>
-        <w:rPr>
-          <w:rFonts w:ascii="Times New Roman" w:hAnsi="Times New Roman" w:cs="Times New Roman"/>
-        </w:rPr>
-        <w:t xml:space="preserve"> Így az IT szakembernek csak az IP címet kell beírnia.</w:t>
-      </w:r>
-      <w:r>
-        <w:rPr>
-          <w:rFonts w:ascii="Times New Roman" w:hAnsi="Times New Roman" w:cs="Times New Roman"/>
-        </w:rPr>
-        <w:t xml:space="preserve"> A publikus és a privát kulcs pedig a C:\ssh\keys mappában van elmentve az IT szakember számítógépén public_key.pub és private_key.ppk néven.</w:t>
+        <w:t>Az ip http server és az ip http secure-server szolgáltatások kikapcsolásával megszűnt a forgalomirányítók és kapcsolók web-alapú kezelésének lehetősége. Mivel a parancssori kezelés, amely biztonságosabb, kerül alkalmazásra a hálózati eszközök konfigurálásához, ezek a szolgáltatások feleslegessé váltak. A web-alapú kezelés növelné a hálózati eszközökhöz való jogosulatlan hozzáférés kockázatát, és</w:t>
+      </w:r>
+      <w:r>
+        <w:rPr>
+          <w:rFonts w:ascii="Times New Roman" w:hAnsi="Times New Roman" w:cs="Times New Roman"/>
+        </w:rPr>
+        <w:t xml:space="preserve"> </w:t>
+      </w:r>
+      <w:r>
+        <w:rPr>
+          <w:rFonts w:ascii="Times New Roman" w:hAnsi="Times New Roman" w:cs="Times New Roman"/>
+        </w:rPr>
+        <w:t xml:space="preserve">a támadási felületet. Ez a beállítás minden forgalomirányítón és kapcsolón </w:t>
+      </w:r>
+      <w:r>
+        <w:rPr>
+          <w:rFonts w:ascii="Times New Roman" w:hAnsi="Times New Roman" w:cs="Times New Roman"/>
+        </w:rPr>
+        <w:t>konfigurálásra</w:t>
+      </w:r>
+      <w:r>
+        <w:rPr>
+          <w:rFonts w:ascii="Times New Roman" w:hAnsi="Times New Roman" w:cs="Times New Roman"/>
+        </w:rPr>
+        <w:t xml:space="preserve"> került.</w:t>
       </w:r>
     </w:p>
     <w:p>
@@ -970,7 +922,7 @@
           <w:sz w:val="32"/>
           <w:szCs w:val="32"/>
         </w:rPr>
-        <w:t>Management VLAN</w:t>
+        <w:t>SSH</w:t>
       </w:r>
     </w:p>
     <w:p>
@@ -985,79 +937,61 @@
         <w:rPr>
           <w:rFonts w:ascii="Times New Roman" w:hAnsi="Times New Roman" w:cs="Times New Roman"/>
         </w:rPr>
-        <w:t xml:space="preserve">A </w:t>
-      </w:r>
-      <w:r>
-        <w:rPr>
-          <w:rFonts w:ascii="Times New Roman" w:hAnsi="Times New Roman" w:cs="Times New Roman"/>
-        </w:rPr>
-        <w:t>kapcsolókon</w:t>
-      </w:r>
-      <w:r>
-        <w:rPr>
-          <w:rFonts w:ascii="Times New Roman" w:hAnsi="Times New Roman" w:cs="Times New Roman"/>
-        </w:rPr>
-        <w:t xml:space="preserve"> nem az alapértelmezett,</w:t>
-      </w:r>
-      <w:r>
-        <w:rPr>
-          <w:rFonts w:ascii="Times New Roman" w:hAnsi="Times New Roman" w:cs="Times New Roman"/>
-        </w:rPr>
-        <w:t xml:space="preserve"> 1-es VLAN l</w:t>
-      </w:r>
-      <w:r>
-        <w:rPr>
-          <w:rFonts w:ascii="Times New Roman" w:hAnsi="Times New Roman" w:cs="Times New Roman"/>
-        </w:rPr>
-        <w:t>ett konfigurálva</w:t>
-      </w:r>
-      <w:r>
-        <w:rPr>
-          <w:rFonts w:ascii="Times New Roman" w:hAnsi="Times New Roman" w:cs="Times New Roman"/>
-        </w:rPr>
-        <w:t xml:space="preserve"> management VLAN-</w:t>
-      </w:r>
-      <w:r>
-        <w:rPr>
-          <w:rFonts w:ascii="Times New Roman" w:hAnsi="Times New Roman" w:cs="Times New Roman"/>
-        </w:rPr>
-        <w:t>ként. E</w:t>
-      </w:r>
-      <w:r>
-        <w:rPr>
-          <w:rFonts w:ascii="Times New Roman" w:hAnsi="Times New Roman" w:cs="Times New Roman"/>
-        </w:rPr>
-        <w:t>záltal megszűnt annak a veszélye, hogy a kapcsoló konfigurálása során valamely</w:t>
-      </w:r>
-      <w:r>
-        <w:rPr>
-          <w:rFonts w:ascii="Times New Roman" w:hAnsi="Times New Roman" w:cs="Times New Roman"/>
-        </w:rPr>
-        <w:t>ik</w:t>
-      </w:r>
-      <w:r>
-        <w:rPr>
-          <w:rFonts w:ascii="Times New Roman" w:hAnsi="Times New Roman" w:cs="Times New Roman"/>
-        </w:rPr>
-        <w:t xml:space="preserve"> 1-es VLAN-ban maradt vagy került interfészhez csatlakozva valaki könnyedén</w:t>
-      </w:r>
-      <w:r>
-        <w:rPr>
-          <w:rFonts w:ascii="Times New Roman" w:hAnsi="Times New Roman" w:cs="Times New Roman"/>
-        </w:rPr>
-        <w:t>, forgalomirányitó nélkül</w:t>
-      </w:r>
-      <w:r>
-        <w:rPr>
-          <w:rFonts w:ascii="Times New Roman" w:hAnsi="Times New Roman" w:cs="Times New Roman"/>
-        </w:rPr>
-        <w:t xml:space="preserve"> elérje a kapcsoló</w:t>
-      </w:r>
-      <w:r>
-        <w:rPr>
-          <w:rFonts w:ascii="Times New Roman" w:hAnsi="Times New Roman" w:cs="Times New Roman"/>
-        </w:rPr>
-        <w:t>kat</w:t>
+        <w:t xml:space="preserve">A biztonság növelése érdekében a hálózati eszközöket Telnet helyett a forgalmat titkosító SSH-n keresztül lehet VTY vonalon elérni. A nagyobb biztonság érdekében az SSH 2-es verziója került beállításra, </w:t>
+      </w:r>
+      <w:r>
+        <w:rPr>
+          <w:rFonts w:ascii="Times New Roman" w:hAnsi="Times New Roman" w:cs="Times New Roman"/>
+        </w:rPr>
+        <w:t>és</w:t>
+      </w:r>
+      <w:r>
+        <w:rPr>
+          <w:rFonts w:ascii="Times New Roman" w:hAnsi="Times New Roman" w:cs="Times New Roman"/>
+        </w:rPr>
+        <w:t xml:space="preserve"> 4096 bit hosszú</w:t>
+      </w:r>
+      <w:r>
+        <w:rPr>
+          <w:rFonts w:ascii="Times New Roman" w:hAnsi="Times New Roman" w:cs="Times New Roman"/>
+        </w:rPr>
+        <w:t xml:space="preserve"> RSA</w:t>
+      </w:r>
+      <w:r>
+        <w:rPr>
+          <w:rFonts w:ascii="Times New Roman" w:hAnsi="Times New Roman" w:cs="Times New Roman"/>
+        </w:rPr>
+        <w:t xml:space="preserve"> kulcsokat használ. </w:t>
+      </w:r>
+      <w:r>
+        <w:rPr>
+          <w:rFonts w:ascii="Times New Roman" w:hAnsi="Times New Roman" w:cs="Times New Roman"/>
+        </w:rPr>
+        <w:t xml:space="preserve">A felhasználó hitelesítése az IT szakember számítógépén generált, </w:t>
+      </w:r>
+      <w:r>
+        <w:rPr>
+          <w:rFonts w:ascii="Times New Roman" w:hAnsi="Times New Roman" w:cs="Times New Roman"/>
+        </w:rPr>
+        <w:t>2048</w:t>
+      </w:r>
+      <w:r>
+        <w:rPr>
+          <w:rFonts w:ascii="Times New Roman" w:hAnsi="Times New Roman" w:cs="Times New Roman"/>
+        </w:rPr>
+        <w:t xml:space="preserve"> bit hosszú aszimmetrikus kulcspár használatával történik. A publikus kulcs minden forgalomirányitón manuálisan lett eltárolva, a privát kulcs</w:t>
+      </w:r>
+      <w:r>
+        <w:rPr>
+          <w:rFonts w:ascii="Times New Roman" w:hAnsi="Times New Roman" w:cs="Times New Roman"/>
+        </w:rPr>
+        <w:t xml:space="preserve"> és a felhasználónév pedig az IT szakember gépén található PuTTy nevű szoftverben el lett mentve</w:t>
+      </w:r>
+      <w:r>
+        <w:rPr>
+          <w:rFonts w:ascii="Times New Roman" w:hAnsi="Times New Roman" w:cs="Times New Roman"/>
+        </w:rPr>
+        <w:t xml:space="preserve"> egy új, Network_devices nevű session-be</w:t>
       </w:r>
       <w:r>
         <w:rPr>
@@ -1069,7 +1003,13 @@
         <w:rPr>
           <w:rFonts w:ascii="Times New Roman" w:hAnsi="Times New Roman" w:cs="Times New Roman"/>
         </w:rPr>
-        <w:t xml:space="preserve"> Emellett meg lett nehezítve a hálózat felderítése a támadó számára, illetve csökkentve lett a VLAN ugrásos támadás kockázata.</w:t>
+        <w:t xml:space="preserve"> Így az IT szakembernek csak az IP címet kell beírnia.</w:t>
+      </w:r>
+      <w:r>
+        <w:rPr>
+          <w:rFonts w:ascii="Times New Roman" w:hAnsi="Times New Roman" w:cs="Times New Roman"/>
+        </w:rPr>
+        <w:t xml:space="preserve"> A publikus és a privát kulcs pedig a C:\ssh\keys mappában van elmentve az IT szakember számítógépén public_key.pub és private_key.ppk néven.</w:t>
       </w:r>
     </w:p>
     <w:p>
@@ -1092,7 +1032,7 @@
           <w:sz w:val="32"/>
           <w:szCs w:val="32"/>
         </w:rPr>
-        <w:t>VLAN</w:t>
+        <w:t>Management VLAN</w:t>
       </w:r>
     </w:p>
     <w:p>
@@ -1108,19 +1048,49 @@
           <w:rFonts w:ascii="Times New Roman" w:hAnsi="Times New Roman" w:cs="Times New Roman"/>
         </w:rPr>
         <w:lastRenderedPageBreak/>
-        <w:t xml:space="preserve">Az alapértelmezett, 1-es VLAN nem lett alkalmazva a hálózat szegmentálása </w:t>
-      </w:r>
-      <w:r>
-        <w:rPr>
-          <w:rFonts w:ascii="Times New Roman" w:hAnsi="Times New Roman" w:cs="Times New Roman"/>
-        </w:rPr>
-        <w:t>során</w:t>
-      </w:r>
-      <w:r>
-        <w:rPr>
-          <w:rFonts w:ascii="Times New Roman" w:hAnsi="Times New Roman" w:cs="Times New Roman"/>
-        </w:rPr>
-        <w:t>. Ezzel meg lett nehezítve a hálózat felderítése a támadó számára, illetve csökkentve lett a VLAN ugrásos támadás kockázata. Emellett megszűnt annak a veszélye, hogy a kapcsoló konfigurálása során valamely</w:t>
+        <w:t xml:space="preserve">A </w:t>
+      </w:r>
+      <w:r>
+        <w:rPr>
+          <w:rFonts w:ascii="Times New Roman" w:hAnsi="Times New Roman" w:cs="Times New Roman"/>
+        </w:rPr>
+        <w:t>kapcsolókon</w:t>
+      </w:r>
+      <w:r>
+        <w:rPr>
+          <w:rFonts w:ascii="Times New Roman" w:hAnsi="Times New Roman" w:cs="Times New Roman"/>
+        </w:rPr>
+        <w:t xml:space="preserve"> nem az alapértelmezett,</w:t>
+      </w:r>
+      <w:r>
+        <w:rPr>
+          <w:rFonts w:ascii="Times New Roman" w:hAnsi="Times New Roman" w:cs="Times New Roman"/>
+        </w:rPr>
+        <w:t xml:space="preserve"> 1-es VLAN l</w:t>
+      </w:r>
+      <w:r>
+        <w:rPr>
+          <w:rFonts w:ascii="Times New Roman" w:hAnsi="Times New Roman" w:cs="Times New Roman"/>
+        </w:rPr>
+        <w:t>ett konfigurálva</w:t>
+      </w:r>
+      <w:r>
+        <w:rPr>
+          <w:rFonts w:ascii="Times New Roman" w:hAnsi="Times New Roman" w:cs="Times New Roman"/>
+        </w:rPr>
+        <w:t xml:space="preserve"> management VLAN-</w:t>
+      </w:r>
+      <w:r>
+        <w:rPr>
+          <w:rFonts w:ascii="Times New Roman" w:hAnsi="Times New Roman" w:cs="Times New Roman"/>
+        </w:rPr>
+        <w:t>ként. E</w:t>
+      </w:r>
+      <w:r>
+        <w:rPr>
+          <w:rFonts w:ascii="Times New Roman" w:hAnsi="Times New Roman" w:cs="Times New Roman"/>
+        </w:rPr>
+        <w:t>záltal megszűnt annak a veszélye, hogy a kapcsoló konfigurálása során valamely</w:t>
       </w:r>
       <w:r>
         <w:rPr>
@@ -1132,7 +1102,37 @@
         <w:rPr>
           <w:rFonts w:ascii="Times New Roman" w:hAnsi="Times New Roman" w:cs="Times New Roman"/>
         </w:rPr>
-        <w:t xml:space="preserve"> 1-es VLAN-ban maradt vagy került interfészhez csatlakozva valaki könnyedén, forgalomirányitó nélkül elérjen egy használatban lévő VLAN-ban található eszközöket.</w:t>
+        <w:t xml:space="preserve"> 1-es VLAN-ban maradt vagy került interfészhez csatlakozva valaki könnyedén</w:t>
+      </w:r>
+      <w:r>
+        <w:rPr>
+          <w:rFonts w:ascii="Times New Roman" w:hAnsi="Times New Roman" w:cs="Times New Roman"/>
+        </w:rPr>
+        <w:t>, forgalomirányitó nélkül</w:t>
+      </w:r>
+      <w:r>
+        <w:rPr>
+          <w:rFonts w:ascii="Times New Roman" w:hAnsi="Times New Roman" w:cs="Times New Roman"/>
+        </w:rPr>
+        <w:t xml:space="preserve"> elérje a kapcsoló</w:t>
+      </w:r>
+      <w:r>
+        <w:rPr>
+          <w:rFonts w:ascii="Times New Roman" w:hAnsi="Times New Roman" w:cs="Times New Roman"/>
+        </w:rPr>
+        <w:t>kat</w:t>
+      </w:r>
+      <w:r>
+        <w:rPr>
+          <w:rFonts w:ascii="Times New Roman" w:hAnsi="Times New Roman" w:cs="Times New Roman"/>
+        </w:rPr>
+        <w:t>.</w:t>
+      </w:r>
+      <w:r>
+        <w:rPr>
+          <w:rFonts w:ascii="Times New Roman" w:hAnsi="Times New Roman" w:cs="Times New Roman"/>
+        </w:rPr>
+        <w:t xml:space="preserve"> Emellett meg lett nehezítve a hálózat felderítése a támadó számára, illetve csökkentve lett a VLAN ugrásos támadás kockázata.</w:t>
       </w:r>
     </w:p>
     <w:p>
@@ -1155,7 +1155,7 @@
           <w:sz w:val="32"/>
           <w:szCs w:val="32"/>
         </w:rPr>
-        <w:t>Nem használt portok</w:t>
+        <w:t>VLAN</w:t>
       </w:r>
     </w:p>
     <w:p>
@@ -1170,192 +1170,37 @@
         <w:rPr>
           <w:rFonts w:ascii="Times New Roman" w:hAnsi="Times New Roman" w:cs="Times New Roman"/>
         </w:rPr>
-        <w:t xml:space="preserve">Minden nem használt port </w:t>
-      </w:r>
-      <w:r>
-        <w:rPr>
-          <w:rFonts w:ascii="Times New Roman" w:hAnsi="Times New Roman" w:cs="Times New Roman"/>
-        </w:rPr>
-        <w:t>le lett kapcsolva</w:t>
-      </w:r>
-      <w:r>
-        <w:rPr>
-          <w:rFonts w:ascii="Times New Roman" w:hAnsi="Times New Roman" w:cs="Times New Roman"/>
-        </w:rPr>
-        <w:t xml:space="preserve">, access módba </w:t>
-      </w:r>
-      <w:r>
-        <w:rPr>
-          <w:rFonts w:ascii="Times New Roman" w:hAnsi="Times New Roman" w:cs="Times New Roman"/>
-        </w:rPr>
-        <w:t>lett állítva</w:t>
-      </w:r>
-      <w:r>
-        <w:rPr>
-          <w:rFonts w:ascii="Times New Roman" w:hAnsi="Times New Roman" w:cs="Times New Roman"/>
-        </w:rPr>
-        <w:t>, és a nem használt (black hole</w:t>
-      </w:r>
-      <w:r>
-        <w:rPr>
-          <w:rFonts w:ascii="Times New Roman" w:hAnsi="Times New Roman" w:cs="Times New Roman"/>
-        </w:rPr>
-        <w:t>) 29-es</w:t>
-      </w:r>
-      <w:r>
-        <w:rPr>
-          <w:rFonts w:ascii="Times New Roman" w:hAnsi="Times New Roman" w:cs="Times New Roman"/>
-        </w:rPr>
-        <w:t xml:space="preserve"> VLAN-ba </w:t>
-      </w:r>
-      <w:r>
-        <w:rPr>
-          <w:rFonts w:ascii="Times New Roman" w:hAnsi="Times New Roman" w:cs="Times New Roman"/>
-        </w:rPr>
-        <w:t>került</w:t>
-      </w:r>
-      <w:r>
-        <w:rPr>
-          <w:rFonts w:ascii="Times New Roman" w:hAnsi="Times New Roman" w:cs="Times New Roman"/>
-        </w:rPr>
-        <w:t xml:space="preserve">. Így </w:t>
-      </w:r>
-      <w:r>
-        <w:rPr>
-          <w:rFonts w:ascii="Times New Roman" w:hAnsi="Times New Roman" w:cs="Times New Roman"/>
-        </w:rPr>
-        <w:t>csak a használt</w:t>
-      </w:r>
-      <w:r>
-        <w:rPr>
-          <w:rFonts w:ascii="Times New Roman" w:hAnsi="Times New Roman" w:cs="Times New Roman"/>
-        </w:rPr>
-        <w:t xml:space="preserve"> portokon történik forgalom. Ezzel </w:t>
-      </w:r>
-      <w:r>
-        <w:rPr>
-          <w:rFonts w:ascii="Times New Roman" w:hAnsi="Times New Roman" w:cs="Times New Roman"/>
-        </w:rPr>
-        <w:t>csökkentve lett</w:t>
-      </w:r>
-      <w:r>
-        <w:rPr>
-          <w:rFonts w:ascii="Times New Roman" w:hAnsi="Times New Roman" w:cs="Times New Roman"/>
-        </w:rPr>
-        <w:t xml:space="preserve"> </w:t>
-      </w:r>
-      <w:r>
-        <w:rPr>
-          <w:rFonts w:ascii="Times New Roman" w:hAnsi="Times New Roman" w:cs="Times New Roman"/>
-        </w:rPr>
-        <w:t>a különféle</w:t>
-      </w:r>
-      <w:r>
-        <w:rPr>
-          <w:rFonts w:ascii="Times New Roman" w:hAnsi="Times New Roman" w:cs="Times New Roman"/>
-        </w:rPr>
-        <w:t xml:space="preserve"> támadás</w:t>
-      </w:r>
-      <w:r>
-        <w:rPr>
-          <w:rFonts w:ascii="Times New Roman" w:hAnsi="Times New Roman" w:cs="Times New Roman"/>
-        </w:rPr>
-        <w:t>ok</w:t>
-      </w:r>
-      <w:r>
-        <w:rPr>
-          <w:rFonts w:ascii="Times New Roman" w:hAnsi="Times New Roman" w:cs="Times New Roman"/>
-        </w:rPr>
-        <w:t>, például a VLAN ugrás, a MAC-cím elárasztás, az ARP hamisítás, valamint a DHCP</w:t>
-      </w:r>
-      <w:r>
-        <w:rPr>
-          <w:rFonts w:ascii="Times New Roman" w:hAnsi="Times New Roman" w:cs="Times New Roman"/>
-        </w:rPr>
-        <w:t>-</w:t>
-      </w:r>
-      <w:r>
-        <w:rPr>
-          <w:rFonts w:ascii="Times New Roman" w:hAnsi="Times New Roman" w:cs="Times New Roman"/>
-        </w:rPr>
-        <w:t>hamisítás</w:t>
-      </w:r>
-      <w:r>
-        <w:rPr>
-          <w:rFonts w:ascii="Times New Roman" w:hAnsi="Times New Roman" w:cs="Times New Roman"/>
-        </w:rPr>
-        <w:t>,</w:t>
-      </w:r>
-      <w:r>
-        <w:rPr>
-          <w:rFonts w:ascii="Times New Roman" w:hAnsi="Times New Roman" w:cs="Times New Roman"/>
-        </w:rPr>
-        <w:t xml:space="preserve"> vagy </w:t>
-      </w:r>
-      <w:r>
-        <w:rPr>
-          <w:rFonts w:ascii="Times New Roman" w:hAnsi="Times New Roman" w:cs="Times New Roman"/>
-        </w:rPr>
-        <w:t>a DHCP-</w:t>
-      </w:r>
-      <w:r>
-        <w:rPr>
-          <w:rFonts w:ascii="Times New Roman" w:hAnsi="Times New Roman" w:cs="Times New Roman"/>
-        </w:rPr>
-        <w:t>kiéheztetés esély</w:t>
-      </w:r>
-      <w:r>
-        <w:rPr>
-          <w:rFonts w:ascii="Times New Roman" w:hAnsi="Times New Roman" w:cs="Times New Roman"/>
-        </w:rPr>
-        <w:t>e</w:t>
-      </w:r>
-      <w:r>
-        <w:rPr>
-          <w:rFonts w:ascii="Times New Roman" w:hAnsi="Times New Roman" w:cs="Times New Roman"/>
-        </w:rPr>
-        <w:t>.</w:t>
-      </w:r>
-      <w:r>
-        <w:rPr>
-          <w:rFonts w:ascii="Times New Roman" w:hAnsi="Times New Roman" w:cs="Times New Roman"/>
-        </w:rPr>
-        <w:t xml:space="preserve"> A</w:t>
-      </w:r>
-      <w:r>
-        <w:rPr>
-          <w:rFonts w:ascii="Times New Roman" w:hAnsi="Times New Roman" w:cs="Times New Roman"/>
-        </w:rPr>
-        <w:t>zonban ezek a veszélyek továbbra is fennállnak az aktív portokon, ezért ezek</w:t>
-      </w:r>
-      <w:r>
-        <w:rPr>
-          <w:rFonts w:ascii="Times New Roman" w:hAnsi="Times New Roman" w:cs="Times New Roman"/>
-        </w:rPr>
-        <w:t>en</w:t>
-      </w:r>
-      <w:r>
-        <w:rPr>
-          <w:rFonts w:ascii="Times New Roman" w:hAnsi="Times New Roman" w:cs="Times New Roman"/>
-        </w:rPr>
-        <w:t xml:space="preserve"> további konfiguráció</w:t>
-      </w:r>
-      <w:r>
-        <w:rPr>
-          <w:rFonts w:ascii="Times New Roman" w:hAnsi="Times New Roman" w:cs="Times New Roman"/>
-        </w:rPr>
-        <w:t>kra van szükség</w:t>
-      </w:r>
-      <w:r>
-        <w:rPr>
-          <w:rFonts w:ascii="Times New Roman" w:hAnsi="Times New Roman" w:cs="Times New Roman"/>
-        </w:rPr>
-        <w:t>.</w:t>
-      </w:r>
-    </w:p>
-    <w:p>
-      <w:pPr>
-        <w:spacing w:line="360" w:lineRule="auto"/>
+        <w:t xml:space="preserve">Az alapértelmezett, 1-es VLAN nem lett alkalmazva a hálózat szegmentálása </w:t>
+      </w:r>
+      <w:r>
+        <w:rPr>
+          <w:rFonts w:ascii="Times New Roman" w:hAnsi="Times New Roman" w:cs="Times New Roman"/>
+        </w:rPr>
+        <w:t>során</w:t>
+      </w:r>
+      <w:r>
+        <w:rPr>
+          <w:rFonts w:ascii="Times New Roman" w:hAnsi="Times New Roman" w:cs="Times New Roman"/>
+        </w:rPr>
+        <w:t>. Ezzel meg lett nehezítve a hálózat felderítése a támadó számára, illetve csökkentve lett a VLAN ugrásos támadás kockázata. Emellett megszűnt annak a veszélye, hogy a kapcsoló konfigurálása során valamely</w:t>
+      </w:r>
+      <w:r>
+        <w:rPr>
+          <w:rFonts w:ascii="Times New Roman" w:hAnsi="Times New Roman" w:cs="Times New Roman"/>
+        </w:rPr>
+        <w:t>ik</w:t>
+      </w:r>
+      <w:r>
+        <w:rPr>
+          <w:rFonts w:ascii="Times New Roman" w:hAnsi="Times New Roman" w:cs="Times New Roman"/>
+        </w:rPr>
+        <w:t xml:space="preserve"> 1-es VLAN-ban maradt vagy került interfészhez csatlakozva valaki könnyedén, forgalomirányitó nélkül elérjen egy használatban lévő VLAN-ban található eszközöket.</w:t>
+      </w:r>
+    </w:p>
+    <w:p>
+      <w:pPr>
+        <w:spacing w:line="360" w:lineRule="auto"/>
+        <w:jc w:val="both"/>
         <w:rPr>
           <w:rFonts w:ascii="Times New Roman" w:hAnsi="Times New Roman" w:cs="Times New Roman"/>
           <w:b/>
@@ -1372,7 +1217,7 @@
           <w:sz w:val="32"/>
           <w:szCs w:val="32"/>
         </w:rPr>
-        <w:t>Portbiztonság</w:t>
+        <w:t>Nem használt portok</w:t>
       </w:r>
     </w:p>
     <w:p>
@@ -1387,7 +1232,103 @@
         <w:rPr>
           <w:rFonts w:ascii="Times New Roman" w:hAnsi="Times New Roman" w:cs="Times New Roman"/>
         </w:rPr>
-        <w:t>A MAC-cím elárasztás és a DHCP</w:t>
+        <w:t xml:space="preserve">Minden nem használt port </w:t>
+      </w:r>
+      <w:r>
+        <w:rPr>
+          <w:rFonts w:ascii="Times New Roman" w:hAnsi="Times New Roman" w:cs="Times New Roman"/>
+        </w:rPr>
+        <w:t>le lett kapcsolva</w:t>
+      </w:r>
+      <w:r>
+        <w:rPr>
+          <w:rFonts w:ascii="Times New Roman" w:hAnsi="Times New Roman" w:cs="Times New Roman"/>
+        </w:rPr>
+        <w:t xml:space="preserve">, access módba </w:t>
+      </w:r>
+      <w:r>
+        <w:rPr>
+          <w:rFonts w:ascii="Times New Roman" w:hAnsi="Times New Roman" w:cs="Times New Roman"/>
+        </w:rPr>
+        <w:t>lett állítva</w:t>
+      </w:r>
+      <w:r>
+        <w:rPr>
+          <w:rFonts w:ascii="Times New Roman" w:hAnsi="Times New Roman" w:cs="Times New Roman"/>
+        </w:rPr>
+        <w:t>, és a nem használt (black hole</w:t>
+      </w:r>
+      <w:r>
+        <w:rPr>
+          <w:rFonts w:ascii="Times New Roman" w:hAnsi="Times New Roman" w:cs="Times New Roman"/>
+        </w:rPr>
+        <w:t>) 29-es</w:t>
+      </w:r>
+      <w:r>
+        <w:rPr>
+          <w:rFonts w:ascii="Times New Roman" w:hAnsi="Times New Roman" w:cs="Times New Roman"/>
+        </w:rPr>
+        <w:t xml:space="preserve"> VLAN-ba </w:t>
+      </w:r>
+      <w:r>
+        <w:rPr>
+          <w:rFonts w:ascii="Times New Roman" w:hAnsi="Times New Roman" w:cs="Times New Roman"/>
+        </w:rPr>
+        <w:t>került</w:t>
+      </w:r>
+      <w:r>
+        <w:rPr>
+          <w:rFonts w:ascii="Times New Roman" w:hAnsi="Times New Roman" w:cs="Times New Roman"/>
+        </w:rPr>
+        <w:t xml:space="preserve">. Így </w:t>
+      </w:r>
+      <w:r>
+        <w:rPr>
+          <w:rFonts w:ascii="Times New Roman" w:hAnsi="Times New Roman" w:cs="Times New Roman"/>
+        </w:rPr>
+        <w:t>csak a használt</w:t>
+      </w:r>
+      <w:r>
+        <w:rPr>
+          <w:rFonts w:ascii="Times New Roman" w:hAnsi="Times New Roman" w:cs="Times New Roman"/>
+        </w:rPr>
+        <w:t xml:space="preserve"> portokon történik forgalom. Ezzel </w:t>
+      </w:r>
+      <w:r>
+        <w:rPr>
+          <w:rFonts w:ascii="Times New Roman" w:hAnsi="Times New Roman" w:cs="Times New Roman"/>
+        </w:rPr>
+        <w:t>csökkentve lett</w:t>
+      </w:r>
+      <w:r>
+        <w:rPr>
+          <w:rFonts w:ascii="Times New Roman" w:hAnsi="Times New Roman" w:cs="Times New Roman"/>
+        </w:rPr>
+        <w:t xml:space="preserve"> </w:t>
+      </w:r>
+      <w:r>
+        <w:rPr>
+          <w:rFonts w:ascii="Times New Roman" w:hAnsi="Times New Roman" w:cs="Times New Roman"/>
+        </w:rPr>
+        <w:t>a különféle</w:t>
+      </w:r>
+      <w:r>
+        <w:rPr>
+          <w:rFonts w:ascii="Times New Roman" w:hAnsi="Times New Roman" w:cs="Times New Roman"/>
+        </w:rPr>
+        <w:t xml:space="preserve"> támadás</w:t>
+      </w:r>
+      <w:r>
+        <w:rPr>
+          <w:rFonts w:ascii="Times New Roman" w:hAnsi="Times New Roman" w:cs="Times New Roman"/>
+        </w:rPr>
+        <w:t>ok</w:t>
+      </w:r>
+      <w:r>
+        <w:rPr>
+          <w:rFonts w:ascii="Times New Roman" w:hAnsi="Times New Roman" w:cs="Times New Roman"/>
+        </w:rPr>
+        <w:t>, például a VLAN ugrás, a MAC-cím elárasztás, az ARP hamisítás, valamint a DHCP</w:t>
       </w:r>
       <w:r>
         <w:rPr>
@@ -1399,223 +1340,84 @@
         <w:rPr>
           <w:rFonts w:ascii="Times New Roman" w:hAnsi="Times New Roman" w:cs="Times New Roman"/>
         </w:rPr>
-        <w:t xml:space="preserve">kiéheztetés ellen portbiztonság </w:t>
-      </w:r>
-      <w:r>
-        <w:rPr>
-          <w:rFonts w:ascii="Times New Roman" w:hAnsi="Times New Roman" w:cs="Times New Roman"/>
-        </w:rPr>
-        <w:t>lett beállítva</w:t>
-      </w:r>
-      <w:r>
-        <w:rPr>
-          <w:rFonts w:ascii="Times New Roman" w:hAnsi="Times New Roman" w:cs="Times New Roman"/>
-        </w:rPr>
-        <w:t xml:space="preserve"> a </w:t>
-      </w:r>
-      <w:r>
-        <w:rPr>
-          <w:rFonts w:ascii="Times New Roman" w:hAnsi="Times New Roman" w:cs="Times New Roman"/>
-        </w:rPr>
-        <w:t xml:space="preserve">kapcsolók </w:t>
-      </w:r>
-      <w:r>
-        <w:rPr>
-          <w:rFonts w:ascii="Times New Roman" w:hAnsi="Times New Roman" w:cs="Times New Roman"/>
-        </w:rPr>
-        <w:t>access típusú interfészein, am</w:t>
-      </w:r>
-      <w:r>
-        <w:rPr>
-          <w:rFonts w:ascii="Times New Roman" w:hAnsi="Times New Roman" w:cs="Times New Roman"/>
-        </w:rPr>
-        <w:t>i</w:t>
-      </w:r>
-      <w:r>
-        <w:rPr>
-          <w:rFonts w:ascii="Times New Roman" w:hAnsi="Times New Roman" w:cs="Times New Roman"/>
-        </w:rPr>
-        <w:t>khez a végpontok csatlakoznak. A portbiztonság maximum 1 MAC-címet tanul meg sticky módszerrel, am</w:t>
-      </w:r>
-      <w:r>
-        <w:rPr>
-          <w:rFonts w:ascii="Times New Roman" w:hAnsi="Times New Roman" w:cs="Times New Roman"/>
-        </w:rPr>
-        <w:t>i</w:t>
-      </w:r>
-      <w:r>
-        <w:rPr>
-          <w:rFonts w:ascii="Times New Roman" w:hAnsi="Times New Roman" w:cs="Times New Roman"/>
-        </w:rPr>
-        <w:t xml:space="preserve"> biztosítja, hogy </w:t>
-      </w:r>
-      <w:r>
-        <w:rPr>
-          <w:rFonts w:ascii="Times New Roman" w:hAnsi="Times New Roman" w:cs="Times New Roman"/>
-        </w:rPr>
-        <w:t>egy</w:t>
-      </w:r>
-      <w:r>
-        <w:rPr>
-          <w:rFonts w:ascii="Times New Roman" w:hAnsi="Times New Roman" w:cs="Times New Roman"/>
-        </w:rPr>
-        <w:t xml:space="preserve"> megadott eszközöktől származó forgalomra korlátoz</w:t>
-      </w:r>
-      <w:r>
-        <w:rPr>
-          <w:rFonts w:ascii="Times New Roman" w:hAnsi="Times New Roman" w:cs="Times New Roman"/>
-        </w:rPr>
-        <w:t>ódjon</w:t>
-      </w:r>
-      <w:r>
-        <w:rPr>
-          <w:rFonts w:ascii="Times New Roman" w:hAnsi="Times New Roman" w:cs="Times New Roman"/>
-        </w:rPr>
-        <w:t xml:space="preserve"> a hozzáférés</w:t>
-      </w:r>
-      <w:r>
-        <w:rPr>
-          <w:rFonts w:ascii="Times New Roman" w:hAnsi="Times New Roman" w:cs="Times New Roman"/>
-        </w:rPr>
-        <w:t xml:space="preserve"> a portokon</w:t>
-      </w:r>
-      <w:r>
-        <w:rPr>
-          <w:rFonts w:ascii="Times New Roman" w:hAnsi="Times New Roman" w:cs="Times New Roman"/>
-        </w:rPr>
-        <w:t>. A legerősebb biztonságot nyújtó, alapértelmezett megsértési mód, a shutdown beállítás</w:t>
-      </w:r>
-      <w:r>
-        <w:rPr>
-          <w:rFonts w:ascii="Times New Roman" w:hAnsi="Times New Roman" w:cs="Times New Roman"/>
-        </w:rPr>
-        <w:t xml:space="preserve">ával </w:t>
-      </w:r>
-      <w:r>
-        <w:rPr>
-          <w:rFonts w:ascii="Times New Roman" w:hAnsi="Times New Roman" w:cs="Times New Roman"/>
-        </w:rPr>
-        <w:t xml:space="preserve">a </w:t>
-      </w:r>
-      <w:r>
-        <w:rPr>
-          <w:rFonts w:ascii="Times New Roman" w:hAnsi="Times New Roman" w:cs="Times New Roman"/>
-        </w:rPr>
-        <w:t>kapcsolók</w:t>
-      </w:r>
-      <w:r>
-        <w:rPr>
-          <w:rFonts w:ascii="Times New Roman" w:hAnsi="Times New Roman" w:cs="Times New Roman"/>
-        </w:rPr>
-        <w:t xml:space="preserve"> leállít</w:t>
-      </w:r>
-      <w:r>
-        <w:rPr>
-          <w:rFonts w:ascii="Times New Roman" w:hAnsi="Times New Roman" w:cs="Times New Roman"/>
-        </w:rPr>
-        <w:t>ják</w:t>
-      </w:r>
-      <w:r>
-        <w:rPr>
-          <w:rFonts w:ascii="Times New Roman" w:hAnsi="Times New Roman" w:cs="Times New Roman"/>
-        </w:rPr>
-        <w:t xml:space="preserve"> a portot, ha </w:t>
-      </w:r>
-      <w:r>
-        <w:rPr>
-          <w:rFonts w:ascii="Times New Roman" w:hAnsi="Times New Roman" w:cs="Times New Roman"/>
-        </w:rPr>
-        <w:t>eltérést talál az üzenet forrás MAC-címe és a megtanult cím között</w:t>
-      </w:r>
-      <w:r>
-        <w:rPr>
-          <w:rFonts w:ascii="Times New Roman" w:hAnsi="Times New Roman" w:cs="Times New Roman"/>
-        </w:rPr>
-        <w:t>. A hálózat üzembe helyezése után minden switch futó konfigurációj</w:t>
-      </w:r>
-      <w:r>
-        <w:rPr>
-          <w:rFonts w:ascii="Times New Roman" w:hAnsi="Times New Roman" w:cs="Times New Roman"/>
-        </w:rPr>
-        <w:t>a</w:t>
-      </w:r>
-      <w:r>
-        <w:rPr>
-          <w:rFonts w:ascii="Times New Roman" w:hAnsi="Times New Roman" w:cs="Times New Roman"/>
-        </w:rPr>
-        <w:t xml:space="preserve"> </w:t>
-      </w:r>
-      <w:r>
-        <w:rPr>
-          <w:rFonts w:ascii="Times New Roman" w:hAnsi="Times New Roman" w:cs="Times New Roman"/>
-        </w:rPr>
-        <w:t>el lett mentve</w:t>
-      </w:r>
-      <w:r>
-        <w:rPr>
-          <w:rFonts w:ascii="Times New Roman" w:hAnsi="Times New Roman" w:cs="Times New Roman"/>
-        </w:rPr>
-        <w:t xml:space="preserve"> az indító konfigurációba. Ezáltal biztosítva lett, hogy a </w:t>
-      </w:r>
-      <w:r>
-        <w:rPr>
-          <w:rFonts w:ascii="Times New Roman" w:hAnsi="Times New Roman" w:cs="Times New Roman"/>
-        </w:rPr>
-        <w:t>kapcsolók</w:t>
-      </w:r>
-      <w:r>
-        <w:rPr>
-          <w:rFonts w:ascii="Times New Roman" w:hAnsi="Times New Roman" w:cs="Times New Roman"/>
-        </w:rPr>
-        <w:t xml:space="preserve"> </w:t>
-      </w:r>
-      <w:r>
-        <w:rPr>
-          <w:rFonts w:ascii="Times New Roman" w:hAnsi="Times New Roman" w:cs="Times New Roman"/>
-        </w:rPr>
-        <w:t xml:space="preserve">csak az </w:t>
-      </w:r>
-      <w:r>
-        <w:rPr>
-          <w:rFonts w:ascii="Times New Roman" w:hAnsi="Times New Roman" w:cs="Times New Roman"/>
-        </w:rPr>
-        <w:t>előre</w:t>
-      </w:r>
-      <w:r>
-        <w:rPr>
-          <w:rFonts w:ascii="Times New Roman" w:hAnsi="Times New Roman" w:cs="Times New Roman"/>
-        </w:rPr>
-        <w:t xml:space="preserve"> telepített végpontok MAC-címeit fogadj</w:t>
-      </w:r>
-      <w:r>
-        <w:rPr>
-          <w:rFonts w:ascii="Times New Roman" w:hAnsi="Times New Roman" w:cs="Times New Roman"/>
-        </w:rPr>
-        <w:t>ák</w:t>
-      </w:r>
-      <w:r>
-        <w:rPr>
-          <w:rFonts w:ascii="Times New Roman" w:hAnsi="Times New Roman" w:cs="Times New Roman"/>
-        </w:rPr>
-        <w:t xml:space="preserve"> el újraindítás</w:t>
-      </w:r>
-      <w:r>
-        <w:rPr>
-          <w:rFonts w:ascii="Times New Roman" w:hAnsi="Times New Roman" w:cs="Times New Roman"/>
-        </w:rPr>
-        <w:t>uk</w:t>
-      </w:r>
-      <w:r>
-        <w:rPr>
-          <w:rFonts w:ascii="Times New Roman" w:hAnsi="Times New Roman" w:cs="Times New Roman"/>
-        </w:rPr>
-        <w:t xml:space="preserve"> után is.</w:t>
-      </w:r>
-    </w:p>
-    <w:p>
-      <w:pPr>
-        <w:spacing w:line="360" w:lineRule="auto"/>
-        <w:jc w:val="both"/>
+        <w:t>hamisítás</w:t>
+      </w:r>
+      <w:r>
+        <w:rPr>
+          <w:rFonts w:ascii="Times New Roman" w:hAnsi="Times New Roman" w:cs="Times New Roman"/>
+        </w:rPr>
+        <w:t>,</w:t>
+      </w:r>
+      <w:r>
+        <w:rPr>
+          <w:rFonts w:ascii="Times New Roman" w:hAnsi="Times New Roman" w:cs="Times New Roman"/>
+        </w:rPr>
+        <w:t xml:space="preserve"> vagy </w:t>
+      </w:r>
+      <w:r>
+        <w:rPr>
+          <w:rFonts w:ascii="Times New Roman" w:hAnsi="Times New Roman" w:cs="Times New Roman"/>
+        </w:rPr>
+        <w:t>a DHCP-</w:t>
+      </w:r>
+      <w:r>
+        <w:rPr>
+          <w:rFonts w:ascii="Times New Roman" w:hAnsi="Times New Roman" w:cs="Times New Roman"/>
+        </w:rPr>
+        <w:t>kiéheztetés esély</w:t>
+      </w:r>
+      <w:r>
+        <w:rPr>
+          <w:rFonts w:ascii="Times New Roman" w:hAnsi="Times New Roman" w:cs="Times New Roman"/>
+        </w:rPr>
+        <w:t>e</w:t>
+      </w:r>
+      <w:r>
+        <w:rPr>
+          <w:rFonts w:ascii="Times New Roman" w:hAnsi="Times New Roman" w:cs="Times New Roman"/>
+        </w:rPr>
+        <w:t>.</w:t>
+      </w:r>
+      <w:r>
+        <w:rPr>
+          <w:rFonts w:ascii="Times New Roman" w:hAnsi="Times New Roman" w:cs="Times New Roman"/>
+        </w:rPr>
+        <w:t xml:space="preserve"> A</w:t>
+      </w:r>
+      <w:r>
+        <w:rPr>
+          <w:rFonts w:ascii="Times New Roman" w:hAnsi="Times New Roman" w:cs="Times New Roman"/>
+        </w:rPr>
+        <w:t>zonban ezek a veszélyek továbbra is fennállnak az aktív portokon, ezért ezek</w:t>
+      </w:r>
+      <w:r>
+        <w:rPr>
+          <w:rFonts w:ascii="Times New Roman" w:hAnsi="Times New Roman" w:cs="Times New Roman"/>
+        </w:rPr>
+        <w:t>en</w:t>
+      </w:r>
+      <w:r>
+        <w:rPr>
+          <w:rFonts w:ascii="Times New Roman" w:hAnsi="Times New Roman" w:cs="Times New Roman"/>
+        </w:rPr>
+        <w:t xml:space="preserve"> további konfiguráció</w:t>
+      </w:r>
+      <w:r>
+        <w:rPr>
+          <w:rFonts w:ascii="Times New Roman" w:hAnsi="Times New Roman" w:cs="Times New Roman"/>
+        </w:rPr>
+        <w:t>kra van szükség</w:t>
+      </w:r>
+      <w:r>
+        <w:rPr>
+          <w:rFonts w:ascii="Times New Roman" w:hAnsi="Times New Roman" w:cs="Times New Roman"/>
+        </w:rPr>
+        <w:t>.</w:t>
+      </w:r>
+    </w:p>
+    <w:p>
+      <w:pPr>
+        <w:spacing w:line="360" w:lineRule="auto"/>
         <w:rPr>
           <w:rFonts w:ascii="Times New Roman" w:hAnsi="Times New Roman" w:cs="Times New Roman"/>
           <w:b/>
@@ -1632,7 +1434,7 @@
           <w:sz w:val="32"/>
           <w:szCs w:val="32"/>
         </w:rPr>
-        <w:t>Trunk portok</w:t>
+        <w:t>Portbiztonság</w:t>
       </w:r>
     </w:p>
     <w:p>
@@ -1647,25 +1449,157 @@
         <w:rPr>
           <w:rFonts w:ascii="Times New Roman" w:hAnsi="Times New Roman" w:cs="Times New Roman"/>
         </w:rPr>
-        <w:t>A</w:t>
-      </w:r>
-      <w:r>
-        <w:rPr>
-          <w:rFonts w:ascii="Times New Roman" w:hAnsi="Times New Roman" w:cs="Times New Roman"/>
-        </w:rPr>
-        <w:t xml:space="preserve"> kapcsolók</w:t>
-      </w:r>
-      <w:r>
-        <w:rPr>
-          <w:rFonts w:ascii="Times New Roman" w:hAnsi="Times New Roman" w:cs="Times New Roman"/>
-        </w:rPr>
-        <w:t xml:space="preserve"> trunk port</w:t>
-      </w:r>
-      <w:r>
-        <w:rPr>
-          <w:rFonts w:ascii="Times New Roman" w:hAnsi="Times New Roman" w:cs="Times New Roman"/>
-        </w:rPr>
-        <w:t>jain</w:t>
+        <w:t>A MAC-cím elárasztás és a DHCP</w:t>
+      </w:r>
+      <w:r>
+        <w:rPr>
+          <w:rFonts w:ascii="Times New Roman" w:hAnsi="Times New Roman" w:cs="Times New Roman"/>
+        </w:rPr>
+        <w:t>-</w:t>
+      </w:r>
+      <w:r>
+        <w:rPr>
+          <w:rFonts w:ascii="Times New Roman" w:hAnsi="Times New Roman" w:cs="Times New Roman"/>
+        </w:rPr>
+        <w:t xml:space="preserve">kiéheztetés ellen portbiztonság </w:t>
+      </w:r>
+      <w:r>
+        <w:rPr>
+          <w:rFonts w:ascii="Times New Roman" w:hAnsi="Times New Roman" w:cs="Times New Roman"/>
+        </w:rPr>
+        <w:t>lett beállítva</w:t>
+      </w:r>
+      <w:r>
+        <w:rPr>
+          <w:rFonts w:ascii="Times New Roman" w:hAnsi="Times New Roman" w:cs="Times New Roman"/>
+        </w:rPr>
+        <w:t xml:space="preserve"> a </w:t>
+      </w:r>
+      <w:r>
+        <w:rPr>
+          <w:rFonts w:ascii="Times New Roman" w:hAnsi="Times New Roman" w:cs="Times New Roman"/>
+        </w:rPr>
+        <w:t xml:space="preserve">kapcsolók </w:t>
+      </w:r>
+      <w:r>
+        <w:rPr>
+          <w:rFonts w:ascii="Times New Roman" w:hAnsi="Times New Roman" w:cs="Times New Roman"/>
+        </w:rPr>
+        <w:t>access típusú interfészein, am</w:t>
+      </w:r>
+      <w:r>
+        <w:rPr>
+          <w:rFonts w:ascii="Times New Roman" w:hAnsi="Times New Roman" w:cs="Times New Roman"/>
+        </w:rPr>
+        <w:t>i</w:t>
+      </w:r>
+      <w:r>
+        <w:rPr>
+          <w:rFonts w:ascii="Times New Roman" w:hAnsi="Times New Roman" w:cs="Times New Roman"/>
+        </w:rPr>
+        <w:t>khez a végpontok csatlakoznak. A portbiztonság maximum 1 MAC-címet tanul meg sticky módszerrel, am</w:t>
+      </w:r>
+      <w:r>
+        <w:rPr>
+          <w:rFonts w:ascii="Times New Roman" w:hAnsi="Times New Roman" w:cs="Times New Roman"/>
+        </w:rPr>
+        <w:t>i</w:t>
+      </w:r>
+      <w:r>
+        <w:rPr>
+          <w:rFonts w:ascii="Times New Roman" w:hAnsi="Times New Roman" w:cs="Times New Roman"/>
+        </w:rPr>
+        <w:t xml:space="preserve"> biztosítja, hogy </w:t>
+      </w:r>
+      <w:r>
+        <w:rPr>
+          <w:rFonts w:ascii="Times New Roman" w:hAnsi="Times New Roman" w:cs="Times New Roman"/>
+        </w:rPr>
+        <w:t>egy</w:t>
+      </w:r>
+      <w:r>
+        <w:rPr>
+          <w:rFonts w:ascii="Times New Roman" w:hAnsi="Times New Roman" w:cs="Times New Roman"/>
+        </w:rPr>
+        <w:t xml:space="preserve"> megadott eszközöktől származó forgalomra korlátoz</w:t>
+      </w:r>
+      <w:r>
+        <w:rPr>
+          <w:rFonts w:ascii="Times New Roman" w:hAnsi="Times New Roman" w:cs="Times New Roman"/>
+        </w:rPr>
+        <w:t>ódjon</w:t>
+      </w:r>
+      <w:r>
+        <w:rPr>
+          <w:rFonts w:ascii="Times New Roman" w:hAnsi="Times New Roman" w:cs="Times New Roman"/>
+        </w:rPr>
+        <w:t xml:space="preserve"> a hozzáférés</w:t>
+      </w:r>
+      <w:r>
+        <w:rPr>
+          <w:rFonts w:ascii="Times New Roman" w:hAnsi="Times New Roman" w:cs="Times New Roman"/>
+        </w:rPr>
+        <w:t xml:space="preserve"> a portokon</w:t>
+      </w:r>
+      <w:r>
+        <w:rPr>
+          <w:rFonts w:ascii="Times New Roman" w:hAnsi="Times New Roman" w:cs="Times New Roman"/>
+        </w:rPr>
+        <w:t>. A legerősebb biztonságot nyújtó, alapértelmezett megsértési mód, a shutdown beállítás</w:t>
+      </w:r>
+      <w:r>
+        <w:rPr>
+          <w:rFonts w:ascii="Times New Roman" w:hAnsi="Times New Roman" w:cs="Times New Roman"/>
+        </w:rPr>
+        <w:t xml:space="preserve">ával </w:t>
+      </w:r>
+      <w:r>
+        <w:rPr>
+          <w:rFonts w:ascii="Times New Roman" w:hAnsi="Times New Roman" w:cs="Times New Roman"/>
+        </w:rPr>
+        <w:t xml:space="preserve">a </w:t>
+      </w:r>
+      <w:r>
+        <w:rPr>
+          <w:rFonts w:ascii="Times New Roman" w:hAnsi="Times New Roman" w:cs="Times New Roman"/>
+        </w:rPr>
+        <w:t>kapcsolók</w:t>
+      </w:r>
+      <w:r>
+        <w:rPr>
+          <w:rFonts w:ascii="Times New Roman" w:hAnsi="Times New Roman" w:cs="Times New Roman"/>
+        </w:rPr>
+        <w:t xml:space="preserve"> leállít</w:t>
+      </w:r>
+      <w:r>
+        <w:rPr>
+          <w:rFonts w:ascii="Times New Roman" w:hAnsi="Times New Roman" w:cs="Times New Roman"/>
+        </w:rPr>
+        <w:t>ják</w:t>
+      </w:r>
+      <w:r>
+        <w:rPr>
+          <w:rFonts w:ascii="Times New Roman" w:hAnsi="Times New Roman" w:cs="Times New Roman"/>
+        </w:rPr>
+        <w:t xml:space="preserve"> a portot, ha </w:t>
+      </w:r>
+      <w:r>
+        <w:rPr>
+          <w:rFonts w:ascii="Times New Roman" w:hAnsi="Times New Roman" w:cs="Times New Roman"/>
+        </w:rPr>
+        <w:t>eltérést talál az üzenet forrás MAC-címe és a megtanult cím között</w:t>
+      </w:r>
+      <w:r>
+        <w:rPr>
+          <w:rFonts w:ascii="Times New Roman" w:hAnsi="Times New Roman" w:cs="Times New Roman"/>
+        </w:rPr>
+        <w:t>. A hálózat üzembe helyezése után minden switch futó konfigurációj</w:t>
+      </w:r>
+      <w:r>
+        <w:rPr>
+          <w:rFonts w:ascii="Times New Roman" w:hAnsi="Times New Roman" w:cs="Times New Roman"/>
+        </w:rPr>
+        <w:t>a</w:t>
       </w:r>
       <w:r>
         <w:rPr>
@@ -1677,25 +1611,31 @@
         <w:rPr>
           <w:rFonts w:ascii="Times New Roman" w:hAnsi="Times New Roman" w:cs="Times New Roman"/>
         </w:rPr>
-        <w:t>ki lett kapcsolva</w:t>
-      </w:r>
-      <w:r>
-        <w:rPr>
-          <w:rFonts w:ascii="Times New Roman" w:hAnsi="Times New Roman" w:cs="Times New Roman"/>
-        </w:rPr>
-        <w:t xml:space="preserve"> a Dynamic Trunking Protocol (DTP) funkció, és </w:t>
-      </w:r>
-      <w:r>
-        <w:rPr>
-          <w:rFonts w:ascii="Times New Roman" w:hAnsi="Times New Roman" w:cs="Times New Roman"/>
-        </w:rPr>
-        <w:t>be lett állítva</w:t>
-      </w:r>
-      <w:r>
-        <w:rPr>
-          <w:rFonts w:ascii="Times New Roman" w:hAnsi="Times New Roman" w:cs="Times New Roman"/>
-        </w:rPr>
-        <w:t xml:space="preserve">, hogy csak az </w:t>
+        <w:t>el lett mentve</w:t>
+      </w:r>
+      <w:r>
+        <w:rPr>
+          <w:rFonts w:ascii="Times New Roman" w:hAnsi="Times New Roman" w:cs="Times New Roman"/>
+        </w:rPr>
+        <w:t xml:space="preserve"> az indító konfigurációba. Ezáltal biztosítva lett, hogy a </w:t>
+      </w:r>
+      <w:r>
+        <w:rPr>
+          <w:rFonts w:ascii="Times New Roman" w:hAnsi="Times New Roman" w:cs="Times New Roman"/>
+        </w:rPr>
+        <w:t>kapcsolók</w:t>
+      </w:r>
+      <w:r>
+        <w:rPr>
+          <w:rFonts w:ascii="Times New Roman" w:hAnsi="Times New Roman" w:cs="Times New Roman"/>
+        </w:rPr>
+        <w:t xml:space="preserve"> </w:t>
+      </w:r>
+      <w:r>
+        <w:rPr>
+          <w:rFonts w:ascii="Times New Roman" w:hAnsi="Times New Roman" w:cs="Times New Roman"/>
+        </w:rPr>
+        <w:t xml:space="preserve">csak az </w:t>
       </w:r>
       <w:r>
         <w:rPr>
@@ -1707,139 +1647,31 @@
         <w:rPr>
           <w:rFonts w:ascii="Times New Roman" w:hAnsi="Times New Roman" w:cs="Times New Roman"/>
         </w:rPr>
-        <w:t xml:space="preserve"> létrehozott VLAN-ok forgalm</w:t>
-      </w:r>
-      <w:r>
-        <w:rPr>
-          <w:rFonts w:ascii="Times New Roman" w:hAnsi="Times New Roman" w:cs="Times New Roman"/>
-        </w:rPr>
-        <w:t>a</w:t>
-      </w:r>
-      <w:r>
-        <w:rPr>
-          <w:rFonts w:ascii="Times New Roman" w:hAnsi="Times New Roman" w:cs="Times New Roman"/>
-        </w:rPr>
-        <w:t>i</w:t>
-      </w:r>
-      <w:r>
-        <w:rPr>
-          <w:rFonts w:ascii="Times New Roman" w:hAnsi="Times New Roman" w:cs="Times New Roman"/>
-        </w:rPr>
-        <w:t>t</w:t>
-      </w:r>
-      <w:r>
-        <w:rPr>
-          <w:rFonts w:ascii="Times New Roman" w:hAnsi="Times New Roman" w:cs="Times New Roman"/>
-        </w:rPr>
-        <w:t xml:space="preserve"> engedj</w:t>
-      </w:r>
-      <w:r>
-        <w:rPr>
-          <w:rFonts w:ascii="Times New Roman" w:hAnsi="Times New Roman" w:cs="Times New Roman"/>
-        </w:rPr>
-        <w:t>ék</w:t>
-      </w:r>
-      <w:r>
-        <w:rPr>
-          <w:rFonts w:ascii="Times New Roman" w:hAnsi="Times New Roman" w:cs="Times New Roman"/>
-        </w:rPr>
-        <w:t xml:space="preserve"> át. Ezen kívül </w:t>
-      </w:r>
-      <w:r>
-        <w:rPr>
-          <w:rFonts w:ascii="Times New Roman" w:hAnsi="Times New Roman" w:cs="Times New Roman"/>
-        </w:rPr>
-        <w:t>meg lett változtatva</w:t>
-      </w:r>
-      <w:r>
-        <w:rPr>
-          <w:rFonts w:ascii="Times New Roman" w:hAnsi="Times New Roman" w:cs="Times New Roman"/>
-        </w:rPr>
-        <w:t xml:space="preserve"> a native VLAN</w:t>
-      </w:r>
-      <w:r>
-        <w:rPr>
-          <w:rFonts w:ascii="Times New Roman" w:hAnsi="Times New Roman" w:cs="Times New Roman"/>
-        </w:rPr>
-        <w:t xml:space="preserve"> az alapértelmezett</w:t>
-      </w:r>
-      <w:r>
-        <w:rPr>
-          <w:rFonts w:ascii="Times New Roman" w:hAnsi="Times New Roman" w:cs="Times New Roman"/>
-        </w:rPr>
-        <w:t>,</w:t>
-      </w:r>
-      <w:r>
-        <w:rPr>
-          <w:rFonts w:ascii="Times New Roman" w:hAnsi="Times New Roman" w:cs="Times New Roman"/>
-        </w:rPr>
-        <w:t xml:space="preserve"> 1-es VLAN</w:t>
-      </w:r>
-      <w:r>
-        <w:rPr>
-          <w:rFonts w:ascii="Times New Roman" w:hAnsi="Times New Roman" w:cs="Times New Roman"/>
-        </w:rPr>
-        <w:t>-ról</w:t>
-      </w:r>
-      <w:r>
-        <w:rPr>
-          <w:rFonts w:ascii="Times New Roman" w:hAnsi="Times New Roman" w:cs="Times New Roman"/>
-        </w:rPr>
-        <w:t xml:space="preserve"> a nem használt </w:t>
-      </w:r>
-      <w:r>
-        <w:rPr>
-          <w:rFonts w:ascii="Times New Roman" w:hAnsi="Times New Roman" w:cs="Times New Roman"/>
-        </w:rPr>
-        <w:t>11</w:t>
-      </w:r>
-      <w:r>
-        <w:rPr>
-          <w:rFonts w:ascii="Times New Roman" w:hAnsi="Times New Roman" w:cs="Times New Roman"/>
-        </w:rPr>
-        <w:t>-</w:t>
-      </w:r>
-      <w:r>
-        <w:rPr>
-          <w:rFonts w:ascii="Times New Roman" w:hAnsi="Times New Roman" w:cs="Times New Roman"/>
-        </w:rPr>
-        <w:t>e</w:t>
-      </w:r>
-      <w:r>
-        <w:rPr>
-          <w:rFonts w:ascii="Times New Roman" w:hAnsi="Times New Roman" w:cs="Times New Roman"/>
-        </w:rPr>
-        <w:t>s</w:t>
-      </w:r>
-      <w:r>
-        <w:rPr>
-          <w:rFonts w:ascii="Times New Roman" w:hAnsi="Times New Roman" w:cs="Times New Roman"/>
-        </w:rPr>
-        <w:t xml:space="preserve"> VLAN-ra. Ezzel jelentősen </w:t>
-      </w:r>
-      <w:r>
-        <w:rPr>
-          <w:rFonts w:ascii="Times New Roman" w:hAnsi="Times New Roman" w:cs="Times New Roman"/>
-        </w:rPr>
-        <w:t xml:space="preserve">csökkentve lett </w:t>
-      </w:r>
-      <w:r>
-        <w:rPr>
-          <w:rFonts w:ascii="Times New Roman" w:hAnsi="Times New Roman" w:cs="Times New Roman"/>
-        </w:rPr>
-        <w:t>a VLAN ugrásos támadás kockázat</w:t>
-      </w:r>
-      <w:r>
-        <w:rPr>
-          <w:rFonts w:ascii="Times New Roman" w:hAnsi="Times New Roman" w:cs="Times New Roman"/>
-        </w:rPr>
-        <w:t>a</w:t>
-      </w:r>
-      <w:r>
-        <w:rPr>
-          <w:rFonts w:ascii="Times New Roman" w:hAnsi="Times New Roman" w:cs="Times New Roman"/>
-        </w:rPr>
-        <w:t>.</w:t>
+        <w:t xml:space="preserve"> telepített végpontok MAC-címeit fogadj</w:t>
+      </w:r>
+      <w:r>
+        <w:rPr>
+          <w:rFonts w:ascii="Times New Roman" w:hAnsi="Times New Roman" w:cs="Times New Roman"/>
+        </w:rPr>
+        <w:t>ák</w:t>
+      </w:r>
+      <w:r>
+        <w:rPr>
+          <w:rFonts w:ascii="Times New Roman" w:hAnsi="Times New Roman" w:cs="Times New Roman"/>
+        </w:rPr>
+        <w:t xml:space="preserve"> el újraindítás</w:t>
+      </w:r>
+      <w:r>
+        <w:rPr>
+          <w:rFonts w:ascii="Times New Roman" w:hAnsi="Times New Roman" w:cs="Times New Roman"/>
+        </w:rPr>
+        <w:t>uk</w:t>
+      </w:r>
+      <w:r>
+        <w:rPr>
+          <w:rFonts w:ascii="Times New Roman" w:hAnsi="Times New Roman" w:cs="Times New Roman"/>
+        </w:rPr>
+        <w:t xml:space="preserve"> után is.</w:t>
       </w:r>
     </w:p>
     <w:p>
@@ -1862,7 +1694,7 @@
           <w:sz w:val="32"/>
           <w:szCs w:val="32"/>
         </w:rPr>
-        <w:t>DHCP Snooping</w:t>
+        <w:t>Trunk portok</w:t>
       </w:r>
     </w:p>
     <w:p>
@@ -1877,80 +1709,50 @@
         <w:rPr>
           <w:rFonts w:ascii="Times New Roman" w:hAnsi="Times New Roman" w:cs="Times New Roman"/>
         </w:rPr>
-        <w:t xml:space="preserve">A </w:t>
-      </w:r>
-      <w:r>
-        <w:rPr>
-          <w:rFonts w:ascii="Times New Roman" w:hAnsi="Times New Roman" w:cs="Times New Roman"/>
-        </w:rPr>
-        <w:t>DHCP Snooping</w:t>
-      </w:r>
-      <w:r>
-        <w:rPr>
-          <w:rFonts w:ascii="Times New Roman" w:hAnsi="Times New Roman" w:cs="Times New Roman"/>
-        </w:rPr>
-        <w:t xml:space="preserve"> kapcsolókon való</w:t>
-      </w:r>
-      <w:r>
-        <w:rPr>
-          <w:rFonts w:ascii="Times New Roman" w:hAnsi="Times New Roman" w:cs="Times New Roman"/>
-        </w:rPr>
-        <w:t xml:space="preserve"> beállításával </w:t>
-      </w:r>
-      <w:r>
-        <w:rPr>
-          <w:rFonts w:ascii="Times New Roman" w:hAnsi="Times New Roman" w:cs="Times New Roman"/>
-        </w:rPr>
-        <w:t>lett megoldva a védekezés a</w:t>
-      </w:r>
-      <w:r>
-        <w:rPr>
-          <w:rFonts w:ascii="Times New Roman" w:hAnsi="Times New Roman" w:cs="Times New Roman"/>
-        </w:rPr>
-        <w:t xml:space="preserve"> DHCP-támadások ellen</w:t>
-      </w:r>
-      <w:r>
-        <w:rPr>
-          <w:rFonts w:ascii="Times New Roman" w:hAnsi="Times New Roman" w:cs="Times New Roman"/>
-        </w:rPr>
-        <w:t xml:space="preserve">. A DHCP-hamisítás elleni védekezés érdekében a DHCP Snooping funkcióban </w:t>
-      </w:r>
-      <w:r>
-        <w:rPr>
-          <w:rFonts w:ascii="Times New Roman" w:hAnsi="Times New Roman" w:cs="Times New Roman"/>
-        </w:rPr>
         <w:lastRenderedPageBreak/>
-        <w:t>a kapcsolók tr</w:t>
-      </w:r>
-      <w:r>
-        <w:rPr>
-          <w:rFonts w:ascii="Times New Roman" w:hAnsi="Times New Roman" w:cs="Times New Roman"/>
-        </w:rPr>
-        <w:t>ö</w:t>
-      </w:r>
-      <w:r>
-        <w:rPr>
-          <w:rFonts w:ascii="Times New Roman" w:hAnsi="Times New Roman" w:cs="Times New Roman"/>
-        </w:rPr>
-        <w:t xml:space="preserve">nk portjait, valamint a DHCP-szerverhez csatlakozó portot megbízható (trusted) portként </w:t>
-      </w:r>
-      <w:r>
-        <w:rPr>
-          <w:rFonts w:ascii="Times New Roman" w:hAnsi="Times New Roman" w:cs="Times New Roman"/>
-        </w:rPr>
-        <w:t>lettek beállítva</w:t>
-      </w:r>
-      <w:r>
-        <w:rPr>
-          <w:rFonts w:ascii="Times New Roman" w:hAnsi="Times New Roman" w:cs="Times New Roman"/>
-        </w:rPr>
-        <w:t>. Ezzel biztosít</w:t>
-      </w:r>
-      <w:r>
-        <w:rPr>
-          <w:rFonts w:ascii="Times New Roman" w:hAnsi="Times New Roman" w:cs="Times New Roman"/>
-        </w:rPr>
-        <w:t>va lett</w:t>
+        <w:t>A</w:t>
+      </w:r>
+      <w:r>
+        <w:rPr>
+          <w:rFonts w:ascii="Times New Roman" w:hAnsi="Times New Roman" w:cs="Times New Roman"/>
+        </w:rPr>
+        <w:t xml:space="preserve"> kapcsolók</w:t>
+      </w:r>
+      <w:r>
+        <w:rPr>
+          <w:rFonts w:ascii="Times New Roman" w:hAnsi="Times New Roman" w:cs="Times New Roman"/>
+        </w:rPr>
+        <w:t xml:space="preserve"> trunk port</w:t>
+      </w:r>
+      <w:r>
+        <w:rPr>
+          <w:rFonts w:ascii="Times New Roman" w:hAnsi="Times New Roman" w:cs="Times New Roman"/>
+        </w:rPr>
+        <w:t>jain</w:t>
+      </w:r>
+      <w:r>
+        <w:rPr>
+          <w:rFonts w:ascii="Times New Roman" w:hAnsi="Times New Roman" w:cs="Times New Roman"/>
+        </w:rPr>
+        <w:t xml:space="preserve"> </w:t>
+      </w:r>
+      <w:r>
+        <w:rPr>
+          <w:rFonts w:ascii="Times New Roman" w:hAnsi="Times New Roman" w:cs="Times New Roman"/>
+        </w:rPr>
+        <w:t>ki lett kapcsolva</w:t>
+      </w:r>
+      <w:r>
+        <w:rPr>
+          <w:rFonts w:ascii="Times New Roman" w:hAnsi="Times New Roman" w:cs="Times New Roman"/>
+        </w:rPr>
+        <w:t xml:space="preserve"> a Dynamic Trunking Protocol (DTP) funkció, és </w:t>
+      </w:r>
+      <w:r>
+        <w:rPr>
+          <w:rFonts w:ascii="Times New Roman" w:hAnsi="Times New Roman" w:cs="Times New Roman"/>
+        </w:rPr>
+        <w:t>be lett állítva</w:t>
       </w:r>
       <w:r>
         <w:rPr>
@@ -1968,121 +1770,139 @@
         <w:rPr>
           <w:rFonts w:ascii="Times New Roman" w:hAnsi="Times New Roman" w:cs="Times New Roman"/>
         </w:rPr>
-        <w:t xml:space="preserve"> telepített DHCP-szerver küldhessen DHCP válaszüzeneteket (DHCPOFFER, DHCPACK, DHCPNAK). A DHCP-kiéheztetés </w:t>
-      </w:r>
-      <w:r>
-        <w:rPr>
-          <w:rFonts w:ascii="Times New Roman" w:hAnsi="Times New Roman" w:cs="Times New Roman"/>
-        </w:rPr>
-        <w:t>veszélye</w:t>
-      </w:r>
-      <w:r>
-        <w:rPr>
-          <w:rFonts w:ascii="Times New Roman" w:hAnsi="Times New Roman" w:cs="Times New Roman"/>
-        </w:rPr>
-        <w:t xml:space="preserve"> a nem megbízható</w:t>
-      </w:r>
-      <w:r>
-        <w:rPr>
-          <w:rFonts w:ascii="Times New Roman" w:hAnsi="Times New Roman" w:cs="Times New Roman"/>
-        </w:rPr>
-        <w:t xml:space="preserve"> (untrusted)</w:t>
-      </w:r>
-      <w:r>
-        <w:rPr>
-          <w:rFonts w:ascii="Times New Roman" w:hAnsi="Times New Roman" w:cs="Times New Roman"/>
-        </w:rPr>
-        <w:t xml:space="preserve"> portokon a DHCP-üzenetek korlátozásával </w:t>
-      </w:r>
-      <w:r>
-        <w:rPr>
-          <w:rFonts w:ascii="Times New Roman" w:hAnsi="Times New Roman" w:cs="Times New Roman"/>
-        </w:rPr>
-        <w:t>le</w:t>
-      </w:r>
-      <w:r>
-        <w:rPr>
-          <w:rFonts w:ascii="Times New Roman" w:hAnsi="Times New Roman" w:cs="Times New Roman"/>
-        </w:rPr>
-        <w:t>tt csökkentve</w:t>
+        <w:t xml:space="preserve"> létrehozott VLAN-ok forgalm</w:t>
+      </w:r>
+      <w:r>
+        <w:rPr>
+          <w:rFonts w:ascii="Times New Roman" w:hAnsi="Times New Roman" w:cs="Times New Roman"/>
+        </w:rPr>
+        <w:t>a</w:t>
+      </w:r>
+      <w:r>
+        <w:rPr>
+          <w:rFonts w:ascii="Times New Roman" w:hAnsi="Times New Roman" w:cs="Times New Roman"/>
+        </w:rPr>
+        <w:t>i</w:t>
+      </w:r>
+      <w:r>
+        <w:rPr>
+          <w:rFonts w:ascii="Times New Roman" w:hAnsi="Times New Roman" w:cs="Times New Roman"/>
+        </w:rPr>
+        <w:t>t</w:t>
+      </w:r>
+      <w:r>
+        <w:rPr>
+          <w:rFonts w:ascii="Times New Roman" w:hAnsi="Times New Roman" w:cs="Times New Roman"/>
+        </w:rPr>
+        <w:t xml:space="preserve"> engedj</w:t>
+      </w:r>
+      <w:r>
+        <w:rPr>
+          <w:rFonts w:ascii="Times New Roman" w:hAnsi="Times New Roman" w:cs="Times New Roman"/>
+        </w:rPr>
+        <w:t>ék</w:t>
+      </w:r>
+      <w:r>
+        <w:rPr>
+          <w:rFonts w:ascii="Times New Roman" w:hAnsi="Times New Roman" w:cs="Times New Roman"/>
+        </w:rPr>
+        <w:t xml:space="preserve"> át. Ezen kívül </w:t>
+      </w:r>
+      <w:r>
+        <w:rPr>
+          <w:rFonts w:ascii="Times New Roman" w:hAnsi="Times New Roman" w:cs="Times New Roman"/>
+        </w:rPr>
+        <w:t>meg lett változtatva</w:t>
+      </w:r>
+      <w:r>
+        <w:rPr>
+          <w:rFonts w:ascii="Times New Roman" w:hAnsi="Times New Roman" w:cs="Times New Roman"/>
+        </w:rPr>
+        <w:t xml:space="preserve"> a native VLAN</w:t>
+      </w:r>
+      <w:r>
+        <w:rPr>
+          <w:rFonts w:ascii="Times New Roman" w:hAnsi="Times New Roman" w:cs="Times New Roman"/>
+        </w:rPr>
+        <w:t xml:space="preserve"> az alapértelmezett</w:t>
+      </w:r>
+      <w:r>
+        <w:rPr>
+          <w:rFonts w:ascii="Times New Roman" w:hAnsi="Times New Roman" w:cs="Times New Roman"/>
+        </w:rPr>
+        <w:t>,</w:t>
+      </w:r>
+      <w:r>
+        <w:rPr>
+          <w:rFonts w:ascii="Times New Roman" w:hAnsi="Times New Roman" w:cs="Times New Roman"/>
+        </w:rPr>
+        <w:t xml:space="preserve"> 1-es VLAN</w:t>
+      </w:r>
+      <w:r>
+        <w:rPr>
+          <w:rFonts w:ascii="Times New Roman" w:hAnsi="Times New Roman" w:cs="Times New Roman"/>
+        </w:rPr>
+        <w:t>-ról</w:t>
+      </w:r>
+      <w:r>
+        <w:rPr>
+          <w:rFonts w:ascii="Times New Roman" w:hAnsi="Times New Roman" w:cs="Times New Roman"/>
+        </w:rPr>
+        <w:t xml:space="preserve"> a nem használt </w:t>
+      </w:r>
+      <w:r>
+        <w:rPr>
+          <w:rFonts w:ascii="Times New Roman" w:hAnsi="Times New Roman" w:cs="Times New Roman"/>
+        </w:rPr>
+        <w:t>11</w:t>
+      </w:r>
+      <w:r>
+        <w:rPr>
+          <w:rFonts w:ascii="Times New Roman" w:hAnsi="Times New Roman" w:cs="Times New Roman"/>
+        </w:rPr>
+        <w:t>-</w:t>
+      </w:r>
+      <w:r>
+        <w:rPr>
+          <w:rFonts w:ascii="Times New Roman" w:hAnsi="Times New Roman" w:cs="Times New Roman"/>
+        </w:rPr>
+        <w:t>e</w:t>
+      </w:r>
+      <w:r>
+        <w:rPr>
+          <w:rFonts w:ascii="Times New Roman" w:hAnsi="Times New Roman" w:cs="Times New Roman"/>
+        </w:rPr>
+        <w:t>s</w:t>
+      </w:r>
+      <w:r>
+        <w:rPr>
+          <w:rFonts w:ascii="Times New Roman" w:hAnsi="Times New Roman" w:cs="Times New Roman"/>
+        </w:rPr>
+        <w:t xml:space="preserve"> VLAN-ra. Ezzel jelentősen </w:t>
+      </w:r>
+      <w:r>
+        <w:rPr>
+          <w:rFonts w:ascii="Times New Roman" w:hAnsi="Times New Roman" w:cs="Times New Roman"/>
+        </w:rPr>
+        <w:t xml:space="preserve">csökkentve lett </w:t>
+      </w:r>
+      <w:r>
+        <w:rPr>
+          <w:rFonts w:ascii="Times New Roman" w:hAnsi="Times New Roman" w:cs="Times New Roman"/>
+        </w:rPr>
+        <w:t>a VLAN ugrásos támadás kockázat</w:t>
+      </w:r>
+      <w:r>
+        <w:rPr>
+          <w:rFonts w:ascii="Times New Roman" w:hAnsi="Times New Roman" w:cs="Times New Roman"/>
+        </w:rPr>
+        <w:t>a</w:t>
       </w:r>
       <w:r>
         <w:rPr>
           <w:rFonts w:ascii="Times New Roman" w:hAnsi="Times New Roman" w:cs="Times New Roman"/>
         </w:rPr>
         <w:t>.</w:t>
-      </w:r>
-      <w:r>
-        <w:rPr>
-          <w:rFonts w:ascii="Times New Roman" w:hAnsi="Times New Roman" w:cs="Times New Roman"/>
-        </w:rPr>
-        <w:t xml:space="preserve"> </w:t>
-      </w:r>
-      <w:r>
-        <w:rPr>
-          <w:rFonts w:ascii="Times New Roman" w:hAnsi="Times New Roman" w:cs="Times New Roman"/>
-        </w:rPr>
-        <w:t>A</w:t>
-      </w:r>
-      <w:r>
-        <w:rPr>
-          <w:rFonts w:ascii="Times New Roman" w:hAnsi="Times New Roman" w:cs="Times New Roman"/>
-        </w:rPr>
-        <w:t xml:space="preserve"> fogadható üzenetek szám</w:t>
-      </w:r>
-      <w:r>
-        <w:rPr>
-          <w:rFonts w:ascii="Times New Roman" w:hAnsi="Times New Roman" w:cs="Times New Roman"/>
-        </w:rPr>
-        <w:t>a</w:t>
-      </w:r>
-      <w:r>
-        <w:rPr>
-          <w:rFonts w:ascii="Times New Roman" w:hAnsi="Times New Roman" w:cs="Times New Roman"/>
-        </w:rPr>
-        <w:t xml:space="preserve"> </w:t>
-      </w:r>
-      <w:r>
-        <w:rPr>
-          <w:rFonts w:ascii="Times New Roman" w:hAnsi="Times New Roman" w:cs="Times New Roman"/>
-        </w:rPr>
-        <w:t>négy</w:t>
-      </w:r>
-      <w:r>
-        <w:rPr>
-          <w:rFonts w:ascii="Times New Roman" w:hAnsi="Times New Roman" w:cs="Times New Roman"/>
-        </w:rPr>
-        <w:t xml:space="preserve">re </w:t>
-      </w:r>
-      <w:r>
-        <w:rPr>
-          <w:rFonts w:ascii="Times New Roman" w:hAnsi="Times New Roman" w:cs="Times New Roman"/>
-        </w:rPr>
-        <w:t>lett korlátozva</w:t>
-      </w:r>
-      <w:r>
-        <w:rPr>
-          <w:rFonts w:ascii="Times New Roman" w:hAnsi="Times New Roman" w:cs="Times New Roman"/>
-        </w:rPr>
-        <w:t>.</w:t>
-      </w:r>
-      <w:r>
-        <w:rPr>
-          <w:rFonts w:ascii="Times New Roman" w:hAnsi="Times New Roman" w:cs="Times New Roman"/>
-        </w:rPr>
-        <w:t xml:space="preserve"> A DHCP-snooping minde</w:t>
-      </w:r>
-      <w:r>
-        <w:rPr>
-          <w:rFonts w:ascii="Times New Roman" w:hAnsi="Times New Roman" w:cs="Times New Roman"/>
-        </w:rPr>
-        <w:t>n használt</w:t>
-      </w:r>
-      <w:r>
-        <w:rPr>
-          <w:rFonts w:ascii="Times New Roman" w:hAnsi="Times New Roman" w:cs="Times New Roman"/>
-        </w:rPr>
-        <w:t xml:space="preserve"> VLAN-ban konfigurálva lett.</w:t>
       </w:r>
     </w:p>
     <w:p>
@@ -2105,7 +1925,7 @@
           <w:sz w:val="32"/>
           <w:szCs w:val="32"/>
         </w:rPr>
-        <w:t>Dinamikus ARP-ellenőrzés</w:t>
+        <w:t>DHCP Snooping</w:t>
       </w:r>
     </w:p>
     <w:p>
@@ -2120,19 +1940,43 @@
         <w:rPr>
           <w:rFonts w:ascii="Times New Roman" w:hAnsi="Times New Roman" w:cs="Times New Roman"/>
         </w:rPr>
-        <w:t>Az ARP-mérgezés és az ARP-hamisítás ellen a dinamikus ARP-ellenőrzés (DAI) lett konfigurálva a kapcsolókon. A DHCP Snoopinghoz hasonlóan lett beállítva, vagyis csak a szerver</w:t>
-      </w:r>
-      <w:r>
-        <w:rPr>
-          <w:rFonts w:ascii="Times New Roman" w:hAnsi="Times New Roman" w:cs="Times New Roman"/>
-        </w:rPr>
-        <w:t>ek</w:t>
-      </w:r>
-      <w:r>
-        <w:rPr>
-          <w:rFonts w:ascii="Times New Roman" w:hAnsi="Times New Roman" w:cs="Times New Roman"/>
-        </w:rPr>
-        <w:t>hez csatlakozó és a tr</w:t>
+        <w:t xml:space="preserve">A </w:t>
+      </w:r>
+      <w:r>
+        <w:rPr>
+          <w:rFonts w:ascii="Times New Roman" w:hAnsi="Times New Roman" w:cs="Times New Roman"/>
+        </w:rPr>
+        <w:t>DHCP Snooping</w:t>
+      </w:r>
+      <w:r>
+        <w:rPr>
+          <w:rFonts w:ascii="Times New Roman" w:hAnsi="Times New Roman" w:cs="Times New Roman"/>
+        </w:rPr>
+        <w:t xml:space="preserve"> kapcsolókon való</w:t>
+      </w:r>
+      <w:r>
+        <w:rPr>
+          <w:rFonts w:ascii="Times New Roman" w:hAnsi="Times New Roman" w:cs="Times New Roman"/>
+        </w:rPr>
+        <w:t xml:space="preserve"> beállításával </w:t>
+      </w:r>
+      <w:r>
+        <w:rPr>
+          <w:rFonts w:ascii="Times New Roman" w:hAnsi="Times New Roman" w:cs="Times New Roman"/>
+        </w:rPr>
+        <w:t>lett megoldva a védekezés a</w:t>
+      </w:r>
+      <w:r>
+        <w:rPr>
+          <w:rFonts w:ascii="Times New Roman" w:hAnsi="Times New Roman" w:cs="Times New Roman"/>
+        </w:rPr>
+        <w:t xml:space="preserve"> DHCP-támadások ellen</w:t>
+      </w:r>
+      <w:r>
+        <w:rPr>
+          <w:rFonts w:ascii="Times New Roman" w:hAnsi="Times New Roman" w:cs="Times New Roman"/>
+        </w:rPr>
+        <w:t>. A DHCP-hamisítás elleni védekezés érdekében a DHCP Snooping funkcióban a kapcsolók tr</w:t>
       </w:r>
       <w:r>
         <w:rPr>
@@ -2144,7 +1988,157 @@
         <w:rPr>
           <w:rFonts w:ascii="Times New Roman" w:hAnsi="Times New Roman" w:cs="Times New Roman"/>
         </w:rPr>
-        <w:t>nk portok lettek megbízhatók. A nem megbízható portokon a forrás- és cél MAC- és IP-címeket a DHCP Snooping táblája alapján ellenőrzi, és eltérés esetén eldobja az ARP-üzenetet. A DAI minden használt VLAN-ban konfigurálva lett.</w:t>
+        <w:t xml:space="preserve">nk portjait, valamint a DHCP-szerverhez csatlakozó portot megbízható (trusted) portként </w:t>
+      </w:r>
+      <w:r>
+        <w:rPr>
+          <w:rFonts w:ascii="Times New Roman" w:hAnsi="Times New Roman" w:cs="Times New Roman"/>
+        </w:rPr>
+        <w:t>lettek beállítva</w:t>
+      </w:r>
+      <w:r>
+        <w:rPr>
+          <w:rFonts w:ascii="Times New Roman" w:hAnsi="Times New Roman" w:cs="Times New Roman"/>
+        </w:rPr>
+        <w:t>. Ezzel biztosít</w:t>
+      </w:r>
+      <w:r>
+        <w:rPr>
+          <w:rFonts w:ascii="Times New Roman" w:hAnsi="Times New Roman" w:cs="Times New Roman"/>
+        </w:rPr>
+        <w:t>va lett</w:t>
+      </w:r>
+      <w:r>
+        <w:rPr>
+          <w:rFonts w:ascii="Times New Roman" w:hAnsi="Times New Roman" w:cs="Times New Roman"/>
+        </w:rPr>
+        <w:t xml:space="preserve">, hogy csak az </w:t>
+      </w:r>
+      <w:r>
+        <w:rPr>
+          <w:rFonts w:ascii="Times New Roman" w:hAnsi="Times New Roman" w:cs="Times New Roman"/>
+        </w:rPr>
+        <w:t>előre</w:t>
+      </w:r>
+      <w:r>
+        <w:rPr>
+          <w:rFonts w:ascii="Times New Roman" w:hAnsi="Times New Roman" w:cs="Times New Roman"/>
+        </w:rPr>
+        <w:t xml:space="preserve"> telepített DHCP-szerver küldhessen DHCP válaszüzeneteket (DHCPOFFER, DHCPACK, DHCPNAK). A DHCP-kiéheztetés </w:t>
+      </w:r>
+      <w:r>
+        <w:rPr>
+          <w:rFonts w:ascii="Times New Roman" w:hAnsi="Times New Roman" w:cs="Times New Roman"/>
+        </w:rPr>
+        <w:t>veszélye</w:t>
+      </w:r>
+      <w:r>
+        <w:rPr>
+          <w:rFonts w:ascii="Times New Roman" w:hAnsi="Times New Roman" w:cs="Times New Roman"/>
+        </w:rPr>
+        <w:t xml:space="preserve"> a nem megbízható</w:t>
+      </w:r>
+      <w:r>
+        <w:rPr>
+          <w:rFonts w:ascii="Times New Roman" w:hAnsi="Times New Roman" w:cs="Times New Roman"/>
+        </w:rPr>
+        <w:t xml:space="preserve"> (untrusted)</w:t>
+      </w:r>
+      <w:r>
+        <w:rPr>
+          <w:rFonts w:ascii="Times New Roman" w:hAnsi="Times New Roman" w:cs="Times New Roman"/>
+        </w:rPr>
+        <w:t xml:space="preserve"> portokon a DHCP-üzenetek korlátozásával </w:t>
+      </w:r>
+      <w:r>
+        <w:rPr>
+          <w:rFonts w:ascii="Times New Roman" w:hAnsi="Times New Roman" w:cs="Times New Roman"/>
+        </w:rPr>
+        <w:t>le</w:t>
+      </w:r>
+      <w:r>
+        <w:rPr>
+          <w:rFonts w:ascii="Times New Roman" w:hAnsi="Times New Roman" w:cs="Times New Roman"/>
+        </w:rPr>
+        <w:t>tt csökkentve</w:t>
+      </w:r>
+      <w:r>
+        <w:rPr>
+          <w:rFonts w:ascii="Times New Roman" w:hAnsi="Times New Roman" w:cs="Times New Roman"/>
+        </w:rPr>
+        <w:t>.</w:t>
+      </w:r>
+      <w:r>
+        <w:rPr>
+          <w:rFonts w:ascii="Times New Roman" w:hAnsi="Times New Roman" w:cs="Times New Roman"/>
+        </w:rPr>
+        <w:t xml:space="preserve"> </w:t>
+      </w:r>
+      <w:r>
+        <w:rPr>
+          <w:rFonts w:ascii="Times New Roman" w:hAnsi="Times New Roman" w:cs="Times New Roman"/>
+        </w:rPr>
+        <w:t>A</w:t>
+      </w:r>
+      <w:r>
+        <w:rPr>
+          <w:rFonts w:ascii="Times New Roman" w:hAnsi="Times New Roman" w:cs="Times New Roman"/>
+        </w:rPr>
+        <w:t xml:space="preserve"> fogadható üzenetek szám</w:t>
+      </w:r>
+      <w:r>
+        <w:rPr>
+          <w:rFonts w:ascii="Times New Roman" w:hAnsi="Times New Roman" w:cs="Times New Roman"/>
+        </w:rPr>
+        <w:t>a</w:t>
+      </w:r>
+      <w:r>
+        <w:rPr>
+          <w:rFonts w:ascii="Times New Roman" w:hAnsi="Times New Roman" w:cs="Times New Roman"/>
+        </w:rPr>
+        <w:t xml:space="preserve"> </w:t>
+      </w:r>
+      <w:r>
+        <w:rPr>
+          <w:rFonts w:ascii="Times New Roman" w:hAnsi="Times New Roman" w:cs="Times New Roman"/>
+        </w:rPr>
+        <w:t>négy</w:t>
+      </w:r>
+      <w:r>
+        <w:rPr>
+          <w:rFonts w:ascii="Times New Roman" w:hAnsi="Times New Roman" w:cs="Times New Roman"/>
+        </w:rPr>
+        <w:t xml:space="preserve">re </w:t>
+      </w:r>
+      <w:r>
+        <w:rPr>
+          <w:rFonts w:ascii="Times New Roman" w:hAnsi="Times New Roman" w:cs="Times New Roman"/>
+        </w:rPr>
+        <w:t>lett korlátozva</w:t>
+      </w:r>
+      <w:r>
+        <w:rPr>
+          <w:rFonts w:ascii="Times New Roman" w:hAnsi="Times New Roman" w:cs="Times New Roman"/>
+        </w:rPr>
+        <w:t>.</w:t>
+      </w:r>
+      <w:r>
+        <w:rPr>
+          <w:rFonts w:ascii="Times New Roman" w:hAnsi="Times New Roman" w:cs="Times New Roman"/>
+        </w:rPr>
+        <w:t xml:space="preserve"> A DHCP-snooping minde</w:t>
+      </w:r>
+      <w:r>
+        <w:rPr>
+          <w:rFonts w:ascii="Times New Roman" w:hAnsi="Times New Roman" w:cs="Times New Roman"/>
+        </w:rPr>
+        <w:t>n használt</w:t>
+      </w:r>
+      <w:r>
+        <w:rPr>
+          <w:rFonts w:ascii="Times New Roman" w:hAnsi="Times New Roman" w:cs="Times New Roman"/>
+        </w:rPr>
+        <w:t xml:space="preserve"> VLAN-ban konfigurálva lett.</w:t>
       </w:r>
     </w:p>
     <w:p>
@@ -2167,6 +2161,68 @@
           <w:sz w:val="32"/>
           <w:szCs w:val="32"/>
         </w:rPr>
+        <w:t>Dinamikus ARP-ellenőrzés</w:t>
+      </w:r>
+    </w:p>
+    <w:p>
+      <w:pPr>
+        <w:spacing w:line="360" w:lineRule="auto"/>
+        <w:jc w:val="both"/>
+        <w:rPr>
+          <w:rFonts w:ascii="Times New Roman" w:hAnsi="Times New Roman" w:cs="Times New Roman"/>
+        </w:rPr>
+      </w:pPr>
+      <w:r>
+        <w:rPr>
+          <w:rFonts w:ascii="Times New Roman" w:hAnsi="Times New Roman" w:cs="Times New Roman"/>
+        </w:rPr>
+        <w:t>Az ARP-mérgezés és az ARP-hamisítás ellen a dinamikus ARP-ellenőrzés (DAI) lett konfigurálva a kapcsolókon. A DHCP Snoopinghoz hasonlóan lett beállítva, vagyis csak a szerver</w:t>
+      </w:r>
+      <w:r>
+        <w:rPr>
+          <w:rFonts w:ascii="Times New Roman" w:hAnsi="Times New Roman" w:cs="Times New Roman"/>
+        </w:rPr>
+        <w:t>ek</w:t>
+      </w:r>
+      <w:r>
+        <w:rPr>
+          <w:rFonts w:ascii="Times New Roman" w:hAnsi="Times New Roman" w:cs="Times New Roman"/>
+        </w:rPr>
+        <w:t>hez csatlakozó és a tr</w:t>
+      </w:r>
+      <w:r>
+        <w:rPr>
+          <w:rFonts w:ascii="Times New Roman" w:hAnsi="Times New Roman" w:cs="Times New Roman"/>
+        </w:rPr>
+        <w:t>ö</w:t>
+      </w:r>
+      <w:r>
+        <w:rPr>
+          <w:rFonts w:ascii="Times New Roman" w:hAnsi="Times New Roman" w:cs="Times New Roman"/>
+        </w:rPr>
+        <w:t>nk portok lettek megbízhatók. A nem megbízható portokon a forrás- és cél MAC- és IP-címeket a DHCP Snooping táblája alapján ellenőrzi, és eltérés esetén eldobja az ARP-üzenetet. A DAI minden használt VLAN-ban konfigurálva lett.</w:t>
+      </w:r>
+    </w:p>
+    <w:p>
+      <w:pPr>
+        <w:spacing w:line="360" w:lineRule="auto"/>
+        <w:jc w:val="both"/>
+        <w:rPr>
+          <w:rFonts w:ascii="Times New Roman" w:hAnsi="Times New Roman" w:cs="Times New Roman"/>
+          <w:b/>
+          <w:bCs/>
+          <w:sz w:val="32"/>
+          <w:szCs w:val="32"/>
+        </w:rPr>
+      </w:pPr>
+      <w:r>
+        <w:rPr>
+          <w:rFonts w:ascii="Times New Roman" w:hAnsi="Times New Roman" w:cs="Times New Roman"/>
+          <w:b/>
+          <w:bCs/>
+          <w:sz w:val="32"/>
+          <w:szCs w:val="32"/>
+        </w:rPr>
         <w:t>BPDU Guard</w:t>
       </w:r>
     </w:p>
@@ -2256,6 +2312,120 @@
         </w:rPr>
         <w:t xml:space="preserve"> ha ezen portok valamelyikén egy BPDU érkezik, az a port letiltott állapotba kerül.</w:t>
       </w:r>
+    </w:p>
+    <w:p>
+      <w:pPr>
+        <w:spacing w:line="360" w:lineRule="auto"/>
+        <w:jc w:val="both"/>
+        <w:rPr>
+          <w:rFonts w:ascii="Times New Roman" w:hAnsi="Times New Roman" w:cs="Times New Roman"/>
+          <w:b/>
+          <w:bCs/>
+          <w:sz w:val="32"/>
+          <w:szCs w:val="32"/>
+        </w:rPr>
+      </w:pPr>
+      <w:r>
+        <w:rPr>
+          <w:rFonts w:ascii="Times New Roman" w:hAnsi="Times New Roman" w:cs="Times New Roman"/>
+          <w:b/>
+          <w:bCs/>
+          <w:sz w:val="32"/>
+          <w:szCs w:val="32"/>
+        </w:rPr>
+        <w:t>Root guard</w:t>
+      </w:r>
+    </w:p>
+    <w:p>
+      <w:pPr>
+        <w:spacing w:line="360" w:lineRule="auto"/>
+        <w:jc w:val="both"/>
+        <w:rPr>
+          <w:rFonts w:ascii="Times New Roman" w:hAnsi="Times New Roman" w:cs="Times New Roman"/>
+        </w:rPr>
+      </w:pPr>
+      <w:r>
+        <w:rPr>
+          <w:rFonts w:ascii="Times New Roman" w:hAnsi="Times New Roman" w:cs="Times New Roman"/>
+        </w:rPr>
+        <w:t xml:space="preserve">A hálózat stabilitása és a feszítőfa protokoll megfelelő működésének érdekében a root guard funkció lett alkalmazva a multilayer switcheken. Bár a hálózatban jelenleg nincsen második rétegben </w:t>
+      </w:r>
+      <w:r>
+        <w:rPr>
+          <w:rFonts w:ascii="Times New Roman" w:hAnsi="Times New Roman" w:cs="Times New Roman"/>
+        </w:rPr>
+        <w:t>hurok</w:t>
+      </w:r>
+      <w:r>
+        <w:rPr>
+          <w:rFonts w:ascii="Times New Roman" w:hAnsi="Times New Roman" w:cs="Times New Roman"/>
+        </w:rPr>
+        <w:t xml:space="preserve">, viszont az esetleges jövőbeli bővítések során keletkezhet. Biztonsági </w:t>
+      </w:r>
+      <w:r>
+        <w:rPr>
+          <w:rFonts w:ascii="Times New Roman" w:hAnsi="Times New Roman" w:cs="Times New Roman"/>
+        </w:rPr>
+        <w:lastRenderedPageBreak/>
+        <w:t xml:space="preserve">szempontból a root guard használata azért fontos, mert megakadályozza, hogy egy rosszindulatú vagy hibás konfigurációjú eszköz gyökérponti hídként vegye át az irányítást a Spanning Tree protokoll felett. A másodi rétegben levő kapcsolóknál ez a beállítás nem lett alkalmazva, mivel az access típusú portjait a BPDU guard védi. Az egymást összekötő trunk portjain lehetne alkalmazni, de ha </w:t>
+      </w:r>
+      <w:r>
+        <w:rPr>
+          <w:rFonts w:ascii="Times New Roman" w:hAnsi="Times New Roman" w:cs="Times New Roman"/>
+        </w:rPr>
+        <w:t>hurok</w:t>
+      </w:r>
+      <w:r>
+        <w:rPr>
+          <w:rFonts w:ascii="Times New Roman" w:hAnsi="Times New Roman" w:cs="Times New Roman"/>
+        </w:rPr>
+        <w:t xml:space="preserve"> keletkezik a hálózatban a későbbi bővítések miatt, akkor a kapcsoló</w:t>
+      </w:r>
+      <w:r>
+        <w:rPr>
+          <w:rFonts w:ascii="Times New Roman" w:hAnsi="Times New Roman" w:cs="Times New Roman"/>
+        </w:rPr>
+        <w:t>k</w:t>
+      </w:r>
+      <w:r>
+        <w:rPr>
+          <w:rFonts w:ascii="Times New Roman" w:hAnsi="Times New Roman" w:cs="Times New Roman"/>
+        </w:rPr>
+        <w:t xml:space="preserve"> ezen portjain is érkezhet BPDU a gyökérponti hídtól. </w:t>
+      </w:r>
+      <w:r>
+        <w:rPr>
+          <w:rFonts w:ascii="Times New Roman" w:hAnsi="Times New Roman" w:cs="Times New Roman"/>
+        </w:rPr>
+        <w:t>Ekkor</w:t>
+      </w:r>
+      <w:r>
+        <w:rPr>
+          <w:rFonts w:ascii="Times New Roman" w:hAnsi="Times New Roman" w:cs="Times New Roman"/>
+        </w:rPr>
+        <w:t xml:space="preserve"> ezen a porton </w:t>
+      </w:r>
+      <w:r>
+        <w:rPr>
+          <w:rFonts w:ascii="Times New Roman" w:hAnsi="Times New Roman" w:cs="Times New Roman"/>
+        </w:rPr>
+        <w:t>megszűnne a</w:t>
+      </w:r>
+      <w:r>
+        <w:rPr>
+          <w:rFonts w:ascii="Times New Roman" w:hAnsi="Times New Roman" w:cs="Times New Roman"/>
+        </w:rPr>
+        <w:t xml:space="preserve"> bejövő keretek továbbítása, illetve folyamatosan Syslog üzenetet kapnánk. Mindkét harmadik rétegbeli kapcsoló összes használt és nem használt portján be lett állítva a root guard, hogy a jövőben is biztosítva legyen, hogy minden VLAN-ban az adott harmadik rétegbeli kapcsoló maradjon a gyökérponti híd.</w:t>
+      </w:r>
+    </w:p>
+    <w:p>
+      <w:pPr>
+        <w:spacing w:line="360" w:lineRule="auto"/>
+        <w:jc w:val="both"/>
+        <w:rPr>
+          <w:rFonts w:ascii="Times New Roman" w:hAnsi="Times New Roman" w:cs="Times New Roman"/>
+        </w:rPr>
+      </w:pPr>
     </w:p>
     <w:p>
       <w:pPr>
@@ -2534,7 +2704,6 @@
           <w:lang w:eastAsia="hu-HU"/>
           <w14:ligatures w14:val="none"/>
         </w:rPr>
-        <w:lastRenderedPageBreak/>
         <w:t>10.23.169.0</w:t>
       </w:r>
       <w:r>
@@ -2834,6 +3003,7 @@
         <w:rPr>
           <w:rFonts w:ascii="Times New Roman" w:hAnsi="Times New Roman" w:cs="Times New Roman"/>
         </w:rPr>
+        <w:lastRenderedPageBreak/>
         <w:t>KKK-</w:t>
       </w:r>
       <w:r>
@@ -3421,78 +3591,108 @@
         <w:rPr>
           <w:rFonts w:ascii="Times New Roman" w:hAnsi="Times New Roman" w:cs="Times New Roman"/>
         </w:rPr>
+        <w:t>alinterfészén</w:t>
+      </w:r>
+      <w:r>
+        <w:rPr>
+          <w:rFonts w:ascii="Times New Roman" w:hAnsi="Times New Roman" w:cs="Times New Roman"/>
+        </w:rPr>
+        <w:t xml:space="preserve"> a</w:t>
+      </w:r>
+      <w:r>
+        <w:rPr>
+          <w:rFonts w:ascii="Times New Roman" w:hAnsi="Times New Roman" w:cs="Times New Roman"/>
+        </w:rPr>
+        <w:t xml:space="preserve"> kimenő forgalmat szűri.</w:t>
+      </w:r>
+      <w:r>
+        <w:rPr>
+          <w:rFonts w:ascii="Times New Roman" w:hAnsi="Times New Roman" w:cs="Times New Roman"/>
+        </w:rPr>
+        <w:t xml:space="preserve"> Az ACE-k célja any. </w:t>
+      </w:r>
+      <w:r>
+        <w:rPr>
+          <w:rFonts w:ascii="Times New Roman" w:hAnsi="Times New Roman" w:cs="Times New Roman"/>
+        </w:rPr>
+        <w:t>Az ACL-ek csak IPv4-es címeket szűrnek, mivel IPv6-os címmel bárhonnan el lehet érni az alhálózatot</w:t>
+      </w:r>
+      <w:r>
+        <w:rPr>
+          <w:rFonts w:ascii="Times New Roman" w:hAnsi="Times New Roman" w:cs="Times New Roman"/>
+        </w:rPr>
+        <w:t xml:space="preserve"> és mindent nem lehet tiltani</w:t>
+      </w:r>
+      <w:r>
+        <w:rPr>
+          <w:rFonts w:ascii="Times New Roman" w:hAnsi="Times New Roman" w:cs="Times New Roman"/>
+        </w:rPr>
+        <w:t>.</w:t>
+      </w:r>
+      <w:r>
+        <w:rPr>
+          <w:rFonts w:ascii="Times New Roman" w:hAnsi="Times New Roman" w:cs="Times New Roman"/>
+        </w:rPr>
+        <w:t xml:space="preserve"> Azonban az IT szakembernek el kell érnie a többi VLAN-ban lévő számitógépet SSH, RDP vagy ICMP protokollon keresztül</w:t>
+      </w:r>
+      <w:r>
+        <w:rPr>
+          <w:rFonts w:ascii="Times New Roman" w:hAnsi="Times New Roman" w:cs="Times New Roman"/>
+        </w:rPr>
+        <w:t>. Ezek válasz üzeneteit viszont tiltja az ACL, de ezen protokollok átengedése biztonsági kockázat.</w:t>
+      </w:r>
+      <w:r>
+        <w:rPr>
+          <w:rFonts w:ascii="Times New Roman" w:hAnsi="Times New Roman" w:cs="Times New Roman"/>
+        </w:rPr>
+        <w:t xml:space="preserve"> Ugyanez a probléma</w:t>
+      </w:r>
+      <w:r>
+        <w:rPr>
+          <w:rFonts w:ascii="Times New Roman" w:hAnsi="Times New Roman" w:cs="Times New Roman"/>
+        </w:rPr>
+        <w:t xml:space="preserve"> a</w:t>
+      </w:r>
+      <w:r>
+        <w:rPr>
+          <w:rFonts w:ascii="Times New Roman" w:hAnsi="Times New Roman" w:cs="Times New Roman"/>
+        </w:rPr>
+        <w:t xml:space="preserve"> </w:t>
+      </w:r>
+      <w:r>
+        <w:rPr>
+          <w:rFonts w:ascii="Times New Roman" w:hAnsi="Times New Roman" w:cs="Times New Roman"/>
+        </w:rPr>
+        <w:t>szerverek elérésével.</w:t>
+      </w:r>
+      <w:r>
+        <w:rPr>
+          <w:rFonts w:ascii="Times New Roman" w:hAnsi="Times New Roman" w:cs="Times New Roman"/>
+        </w:rPr>
+        <w:t xml:space="preserve"> Ezért a probléma a következő ACE használatával lett megoldva, ami az ACL elején található és ami engedélyezi a TCP válaszforgalmat:</w:t>
+      </w:r>
+    </w:p>
+    <w:p>
+      <w:pPr>
+        <w:pStyle w:val="kod"/>
+      </w:pPr>
+      <w:r>
+        <w:t>permit tcp any any established</w:t>
+      </w:r>
+    </w:p>
+    <w:p>
+      <w:pPr>
+        <w:spacing w:line="360" w:lineRule="auto"/>
+        <w:jc w:val="both"/>
+        <w:rPr>
+          <w:rFonts w:ascii="Times New Roman" w:hAnsi="Times New Roman" w:cs="Times New Roman"/>
+        </w:rPr>
+      </w:pPr>
+      <w:r>
+        <w:rPr>
+          <w:rFonts w:ascii="Times New Roman" w:hAnsi="Times New Roman" w:cs="Times New Roman"/>
+        </w:rPr>
         <w:lastRenderedPageBreak/>
-        <w:t>alinterfészén</w:t>
-      </w:r>
-      <w:r>
-        <w:rPr>
-          <w:rFonts w:ascii="Times New Roman" w:hAnsi="Times New Roman" w:cs="Times New Roman"/>
-        </w:rPr>
-        <w:t xml:space="preserve"> a</w:t>
-      </w:r>
-      <w:r>
-        <w:rPr>
-          <w:rFonts w:ascii="Times New Roman" w:hAnsi="Times New Roman" w:cs="Times New Roman"/>
-        </w:rPr>
-        <w:t xml:space="preserve"> kimenő forgalmat szűri.</w:t>
-      </w:r>
-      <w:r>
-        <w:rPr>
-          <w:rFonts w:ascii="Times New Roman" w:hAnsi="Times New Roman" w:cs="Times New Roman"/>
-        </w:rPr>
-        <w:t xml:space="preserve"> Az ACE-k célja any. </w:t>
-      </w:r>
-      <w:r>
-        <w:rPr>
-          <w:rFonts w:ascii="Times New Roman" w:hAnsi="Times New Roman" w:cs="Times New Roman"/>
-        </w:rPr>
-        <w:t>Az ACL-ek csak IPv4-es címeket szűrnek, mivel IPv6-os címmel bárhonnan el lehet érni az alhálózatot</w:t>
-      </w:r>
-      <w:r>
-        <w:rPr>
-          <w:rFonts w:ascii="Times New Roman" w:hAnsi="Times New Roman" w:cs="Times New Roman"/>
-        </w:rPr>
-        <w:t xml:space="preserve"> és mindent nem lehet tiltani</w:t>
-      </w:r>
-      <w:r>
-        <w:rPr>
-          <w:rFonts w:ascii="Times New Roman" w:hAnsi="Times New Roman" w:cs="Times New Roman"/>
-        </w:rPr>
-        <w:t>.</w:t>
-      </w:r>
-      <w:r>
-        <w:rPr>
-          <w:rFonts w:ascii="Times New Roman" w:hAnsi="Times New Roman" w:cs="Times New Roman"/>
-        </w:rPr>
-        <w:t xml:space="preserve"> Azonban az IT szakembernek el kell érnie a többi VLAN-ban lévő számitógépet SSH, RDP vagy ICMP protokollon keresztül</w:t>
-      </w:r>
-      <w:r>
-        <w:rPr>
-          <w:rFonts w:ascii="Times New Roman" w:hAnsi="Times New Roman" w:cs="Times New Roman"/>
-        </w:rPr>
-        <w:t>. Ezek válasz üzeneteit viszont tiltja az ACL, de ezen protokollok átengedése biztonsági kockázat. Ezért a probléma a következő ACE használatával lett megoldva, ami az ACL elején található és ami engedélyezi a TCP válaszforgalmat:</w:t>
-      </w:r>
-    </w:p>
-    <w:p>
-      <w:pPr>
-        <w:pStyle w:val="kod"/>
-      </w:pPr>
-      <w:r>
-        <w:t>permit tcp any any established</w:t>
-      </w:r>
-    </w:p>
-    <w:p>
-      <w:pPr>
-        <w:spacing w:line="360" w:lineRule="auto"/>
-        <w:jc w:val="both"/>
-        <w:rPr>
-          <w:rFonts w:ascii="Times New Roman" w:hAnsi="Times New Roman" w:cs="Times New Roman"/>
-        </w:rPr>
-      </w:pPr>
-      <w:r>
-        <w:rPr>
-          <w:rFonts w:ascii="Times New Roman" w:hAnsi="Times New Roman" w:cs="Times New Roman"/>
-        </w:rPr>
         <w:t>A vezetéknélküli routerek alhálózatából származó forgalom nem érheti el a többi alhálózatot semmilyen protokollon keresztül</w:t>
       </w:r>
       <w:r>
@@ -3822,8 +4022,6 @@
     </w:p>
     <w:p>
       <w:pPr>
-        <w:spacing w:line="360" w:lineRule="auto"/>
-        <w:jc w:val="both"/>
         <w:rPr>
           <w:rFonts w:ascii="Times New Roman" w:hAnsi="Times New Roman" w:cs="Times New Roman"/>
           <w:b/>
@@ -3840,7 +4038,7 @@
           <w:sz w:val="32"/>
           <w:szCs w:val="32"/>
         </w:rPr>
-        <w:t>WLAN</w:t>
+        <w:t>unicast Reverse Path Forwarding (uRPF)</w:t>
       </w:r>
     </w:p>
     <w:p>
@@ -3855,98 +4053,7 @@
         <w:rPr>
           <w:rFonts w:ascii="Times New Roman" w:hAnsi="Times New Roman" w:cs="Times New Roman"/>
         </w:rPr>
-        <w:t>A cégben található vezeték nélküli routereken a cég dolgozói számára létrehozott Wi-Fi SSID szórása le van tiltva, így azt az ott dolgozóknak manuálisan kell beállítaniuk, ha kapcsolódni szeretnének a hálózathoz a vezeték nélküli eszközeikkel. A legmodernebb biztonsági módszer, a WPA3</w:t>
-      </w:r>
-      <w:r>
-        <w:rPr>
-          <w:rFonts w:ascii="Times New Roman" w:hAnsi="Times New Roman" w:cs="Times New Roman"/>
-        </w:rPr>
-        <w:t>-Enterprise</w:t>
-      </w:r>
-      <w:r>
-        <w:rPr>
-          <w:rFonts w:ascii="Times New Roman" w:hAnsi="Times New Roman" w:cs="Times New Roman"/>
-        </w:rPr>
-        <w:t xml:space="preserve"> lett engedélyezve.</w:t>
-      </w:r>
-      <w:r>
-        <w:rPr>
-          <w:rFonts w:ascii="Times New Roman" w:hAnsi="Times New Roman" w:cs="Times New Roman"/>
-        </w:rPr>
-        <w:t xml:space="preserve"> Az </w:t>
-      </w:r>
-      <w:r>
-        <w:rPr>
-          <w:rFonts w:ascii="Times New Roman" w:hAnsi="Times New Roman" w:cs="Times New Roman"/>
-        </w:rPr>
-        <w:t>AD DS és a RADIUS</w:t>
-      </w:r>
-      <w:r>
-        <w:rPr>
-          <w:rFonts w:ascii="Times New Roman" w:hAnsi="Times New Roman" w:cs="Times New Roman"/>
-        </w:rPr>
-        <w:t xml:space="preserve"> (</w:t>
-      </w:r>
-      <w:r>
-        <w:rPr>
-          <w:rFonts w:ascii="Times New Roman" w:hAnsi="Times New Roman" w:cs="Times New Roman"/>
-        </w:rPr>
-        <w:br/>
-        <w:t>FreeRADIUS</w:t>
-      </w:r>
-      <w:r>
-        <w:rPr>
-          <w:rFonts w:ascii="Times New Roman" w:hAnsi="Times New Roman" w:cs="Times New Roman"/>
-        </w:rPr>
-        <w:t>)</w:t>
-      </w:r>
-      <w:r>
-        <w:rPr>
-          <w:rFonts w:ascii="Times New Roman" w:hAnsi="Times New Roman" w:cs="Times New Roman"/>
-        </w:rPr>
-        <w:t xml:space="preserve"> szerver integrációj</w:t>
-      </w:r>
-      <w:r>
-        <w:rPr>
-          <w:rFonts w:ascii="Times New Roman" w:hAnsi="Times New Roman" w:cs="Times New Roman"/>
-        </w:rPr>
-        <w:t>a lett meg</w:t>
-      </w:r>
-      <w:r>
-        <w:rPr>
-          <w:rFonts w:ascii="Times New Roman" w:hAnsi="Times New Roman" w:cs="Times New Roman"/>
-        </w:rPr>
-        <w:t>valósít</w:t>
-      </w:r>
-      <w:r>
-        <w:rPr>
-          <w:rFonts w:ascii="Times New Roman" w:hAnsi="Times New Roman" w:cs="Times New Roman"/>
-        </w:rPr>
-        <w:t>va</w:t>
-      </w:r>
-      <w:r>
-        <w:rPr>
-          <w:rFonts w:ascii="Times New Roman" w:hAnsi="Times New Roman" w:cs="Times New Roman"/>
-        </w:rPr>
-        <w:t xml:space="preserve"> a Wi-Fi hozzáférés központ</w:t>
-      </w:r>
-      <w:r>
-        <w:rPr>
-          <w:rFonts w:ascii="Times New Roman" w:hAnsi="Times New Roman" w:cs="Times New Roman"/>
-        </w:rPr>
-        <w:t>i</w:t>
-      </w:r>
-      <w:r>
-        <w:rPr>
-          <w:rFonts w:ascii="Times New Roman" w:hAnsi="Times New Roman" w:cs="Times New Roman"/>
-        </w:rPr>
-        <w:t xml:space="preserve"> hitelesítésé</w:t>
-      </w:r>
-      <w:r>
-        <w:rPr>
-          <w:rFonts w:ascii="Times New Roman" w:hAnsi="Times New Roman" w:cs="Times New Roman"/>
-        </w:rPr>
-        <w:t>re</w:t>
+        <w:t>Minden telephelyen a kapcsolókhoz csatlakozó forgalomirányítók, valamint a harmadik rétegbeli kapcsolók esetében uRPF került konfigurálásra. Ez a beállítás a bemenő forgalmat szűri a forgalomirányítók alinterfészein, illetve a harmadik rétegbeli kapcsolók virtuális interfészein</w:t>
       </w:r>
       <w:r>
         <w:rPr>
@@ -3958,38 +4065,43 @@
         <w:rPr>
           <w:rFonts w:ascii="Times New Roman" w:hAnsi="Times New Roman" w:cs="Times New Roman"/>
         </w:rPr>
-        <w:lastRenderedPageBreak/>
-        <w:t>A felhasználók csatlakozha</w:t>
-      </w:r>
-      <w:r>
-        <w:rPr>
-          <w:rFonts w:ascii="Times New Roman" w:hAnsi="Times New Roman" w:cs="Times New Roman"/>
-        </w:rPr>
-        <w:t>tnak</w:t>
-      </w:r>
-      <w:r>
-        <w:rPr>
-          <w:rFonts w:ascii="Times New Roman" w:hAnsi="Times New Roman" w:cs="Times New Roman"/>
-        </w:rPr>
-        <w:t xml:space="preserve"> a hálózathoz a </w:t>
-      </w:r>
-      <w:r>
-        <w:rPr>
-          <w:rFonts w:ascii="Times New Roman" w:hAnsi="Times New Roman" w:cs="Times New Roman"/>
-        </w:rPr>
-        <w:t>tartomány</w:t>
-      </w:r>
-      <w:r>
-        <w:rPr>
-          <w:rFonts w:ascii="Times New Roman" w:hAnsi="Times New Roman" w:cs="Times New Roman"/>
-        </w:rPr>
-        <w:t>-hitelesítő adataik használatával</w:t>
-      </w:r>
-      <w:r>
-        <w:rPr>
-          <w:rFonts w:ascii="Times New Roman" w:hAnsi="Times New Roman" w:cs="Times New Roman"/>
-        </w:rPr>
-        <w:t>.</w:t>
+        <w:t>A csomagok forrás IP-címének érvényességét azért kell ellenőrizni, hogy megakadályozzuk a hamis IP-címekkel végrehajtott túlterheléses támadásokat</w:t>
+      </w:r>
+      <w:r>
+        <w:rPr>
+          <w:rFonts w:ascii="Times New Roman" w:hAnsi="Times New Roman" w:cs="Times New Roman"/>
+        </w:rPr>
+        <w:t xml:space="preserve">. </w:t>
+      </w:r>
+      <w:r>
+        <w:rPr>
+          <w:rFonts w:ascii="Times New Roman" w:hAnsi="Times New Roman" w:cs="Times New Roman"/>
+        </w:rPr>
+        <w:t xml:space="preserve">Az IP-címhamisítás problémája </w:t>
+      </w:r>
+      <w:r>
+        <w:rPr>
+          <w:rFonts w:ascii="Times New Roman" w:hAnsi="Times New Roman" w:cs="Times New Roman"/>
+        </w:rPr>
+        <w:t>egyrészt az az</w:t>
+      </w:r>
+      <w:r>
+        <w:rPr>
+          <w:rFonts w:ascii="Times New Roman" w:hAnsi="Times New Roman" w:cs="Times New Roman"/>
+        </w:rPr>
+        <w:t>, hogy az ilyen forgalom valódi forrása nem követhető vissza, ami megnehezíti a támadások kivédését. Ezenfelül az IP-címhamisítás lehetővé teheti ACL szabályok megkerülését is. Például, ha az IT-szakember VLAN-ját egyik belső alhálózatból sem lehet elérni,</w:t>
+      </w:r>
+      <w:r>
+        <w:rPr>
+          <w:rFonts w:ascii="Times New Roman" w:hAnsi="Times New Roman" w:cs="Times New Roman"/>
+        </w:rPr>
+        <w:t xml:space="preserve"> viszont</w:t>
+      </w:r>
+      <w:r>
+        <w:rPr>
+          <w:rFonts w:ascii="Times New Roman" w:hAnsi="Times New Roman" w:cs="Times New Roman"/>
+        </w:rPr>
+        <w:t xml:space="preserve"> egy támadó mégis hozzáférhet, ha egy hamis forrás IP-címet használ.</w:t>
       </w:r>
       <w:r>
         <w:rPr>
@@ -4001,13 +4113,43 @@
         <w:rPr>
           <w:rFonts w:ascii="Times New Roman" w:hAnsi="Times New Roman" w:cs="Times New Roman"/>
         </w:rPr>
-        <w:t>A</w:t>
-      </w:r>
-      <w:r>
-        <w:rPr>
-          <w:rFonts w:ascii="Times New Roman" w:hAnsi="Times New Roman" w:cs="Times New Roman"/>
-        </w:rPr>
-        <w:t xml:space="preserve"> vezeték nélküli routerek külön VLAN-ban vannak, így a vezeték nélküli eszközöktől származó forgalom jól elkülönül a hálózat többi forgalmától.</w:t>
+        <w:t>Ezek a biztonsági kockázatok indokolták a strict módú uRPF konfigurálását. Az uRPF beállítások</w:t>
+      </w:r>
+      <w:r>
+        <w:rPr>
+          <w:rFonts w:ascii="Times New Roman" w:hAnsi="Times New Roman" w:cs="Times New Roman"/>
+        </w:rPr>
+        <w:t xml:space="preserve"> azért</w:t>
+      </w:r>
+      <w:r>
+        <w:rPr>
+          <w:rFonts w:ascii="Times New Roman" w:hAnsi="Times New Roman" w:cs="Times New Roman"/>
+        </w:rPr>
+        <w:t xml:space="preserve"> a szélső forgalomirányítókra, illetve a harmadik rétegbeli kapcsolókra kerültek</w:t>
+      </w:r>
+      <w:r>
+        <w:rPr>
+          <w:rFonts w:ascii="Times New Roman" w:hAnsi="Times New Roman" w:cs="Times New Roman"/>
+        </w:rPr>
+        <w:t>,</w:t>
+      </w:r>
+      <w:r>
+        <w:rPr>
+          <w:rFonts w:ascii="Times New Roman" w:hAnsi="Times New Roman" w:cs="Times New Roman"/>
+        </w:rPr>
+        <w:t xml:space="preserve"> hogy a hamisított csomagok</w:t>
+      </w:r>
+      <w:r>
+        <w:rPr>
+          <w:rFonts w:ascii="Times New Roman" w:hAnsi="Times New Roman" w:cs="Times New Roman"/>
+        </w:rPr>
+        <w:t xml:space="preserve"> feleslegesen</w:t>
+      </w:r>
+      <w:r>
+        <w:rPr>
+          <w:rFonts w:ascii="Times New Roman" w:hAnsi="Times New Roman" w:cs="Times New Roman"/>
+        </w:rPr>
+        <w:t xml:space="preserve"> ne jussanak tovább a hálózat belső részeire.</w:t>
       </w:r>
     </w:p>
     <w:p>
@@ -4018,12 +4160,6 @@
           <w:rFonts w:ascii="Times New Roman" w:hAnsi="Times New Roman" w:cs="Times New Roman"/>
         </w:rPr>
       </w:pPr>
-      <w:r>
-        <w:rPr>
-          <w:rFonts w:ascii="Times New Roman" w:hAnsi="Times New Roman" w:cs="Times New Roman"/>
-        </w:rPr>
-        <w:t>A vendégek számára vendég Wi-Fi lett létrehozva, ahol szintén a WPA3-as biztonsági módszer van alkalmazva. A vendégek a tárgyalóban és a konferenciateremben lehelyezett papíron olvashatják a szükséges jelszót a vendég Wi-Fi-hez való csatlakozáshoz.</w:t>
-      </w:r>
     </w:p>
     <w:p>
       <w:pPr>
@@ -4045,9 +4181,189 @@
           <w:sz w:val="32"/>
           <w:szCs w:val="32"/>
         </w:rPr>
-        <w:t>OSPFv2 és OSPFv3</w:t>
-      </w:r>
-      <w:r>
+        <w:lastRenderedPageBreak/>
+        <w:t>WLAN</w:t>
+      </w:r>
+    </w:p>
+    <w:p>
+      <w:pPr>
+        <w:spacing w:line="360" w:lineRule="auto"/>
+        <w:jc w:val="both"/>
+        <w:rPr>
+          <w:rFonts w:ascii="Times New Roman" w:hAnsi="Times New Roman" w:cs="Times New Roman"/>
+        </w:rPr>
+      </w:pPr>
+      <w:r>
+        <w:rPr>
+          <w:rFonts w:ascii="Times New Roman" w:hAnsi="Times New Roman" w:cs="Times New Roman"/>
+        </w:rPr>
+        <w:t>A cégben található vezeték nélküli routereken a cég dolgozói számára létrehozott Wi-Fi SSID szórása le van tiltva, így azt az ott dolgozóknak manuálisan kell beállítaniuk, ha kapcsolódni szeretnének a hálózathoz a vezeték nélküli eszközeikkel. A legmodernebb biztonsági módszer, a WPA3</w:t>
+      </w:r>
+      <w:r>
+        <w:rPr>
+          <w:rFonts w:ascii="Times New Roman" w:hAnsi="Times New Roman" w:cs="Times New Roman"/>
+        </w:rPr>
+        <w:t>-Enterprise</w:t>
+      </w:r>
+      <w:r>
+        <w:rPr>
+          <w:rFonts w:ascii="Times New Roman" w:hAnsi="Times New Roman" w:cs="Times New Roman"/>
+        </w:rPr>
+        <w:t xml:space="preserve"> lett engedélyezve.</w:t>
+      </w:r>
+      <w:r>
+        <w:rPr>
+          <w:rFonts w:ascii="Times New Roman" w:hAnsi="Times New Roman" w:cs="Times New Roman"/>
+        </w:rPr>
+        <w:t xml:space="preserve"> Az </w:t>
+      </w:r>
+      <w:r>
+        <w:rPr>
+          <w:rFonts w:ascii="Times New Roman" w:hAnsi="Times New Roman" w:cs="Times New Roman"/>
+        </w:rPr>
+        <w:t>AD DS és a RADIUS</w:t>
+      </w:r>
+      <w:r>
+        <w:rPr>
+          <w:rFonts w:ascii="Times New Roman" w:hAnsi="Times New Roman" w:cs="Times New Roman"/>
+        </w:rPr>
+        <w:t xml:space="preserve"> (</w:t>
+      </w:r>
+      <w:r>
+        <w:rPr>
+          <w:rFonts w:ascii="Times New Roman" w:hAnsi="Times New Roman" w:cs="Times New Roman"/>
+        </w:rPr>
+        <w:br/>
+        <w:t>FreeRADIUS</w:t>
+      </w:r>
+      <w:r>
+        <w:rPr>
+          <w:rFonts w:ascii="Times New Roman" w:hAnsi="Times New Roman" w:cs="Times New Roman"/>
+        </w:rPr>
+        <w:t>)</w:t>
+      </w:r>
+      <w:r>
+        <w:rPr>
+          <w:rFonts w:ascii="Times New Roman" w:hAnsi="Times New Roman" w:cs="Times New Roman"/>
+        </w:rPr>
+        <w:t xml:space="preserve"> szerver integrációj</w:t>
+      </w:r>
+      <w:r>
+        <w:rPr>
+          <w:rFonts w:ascii="Times New Roman" w:hAnsi="Times New Roman" w:cs="Times New Roman"/>
+        </w:rPr>
+        <w:t>a lett meg</w:t>
+      </w:r>
+      <w:r>
+        <w:rPr>
+          <w:rFonts w:ascii="Times New Roman" w:hAnsi="Times New Roman" w:cs="Times New Roman"/>
+        </w:rPr>
+        <w:t>valósít</w:t>
+      </w:r>
+      <w:r>
+        <w:rPr>
+          <w:rFonts w:ascii="Times New Roman" w:hAnsi="Times New Roman" w:cs="Times New Roman"/>
+        </w:rPr>
+        <w:t>va</w:t>
+      </w:r>
+      <w:r>
+        <w:rPr>
+          <w:rFonts w:ascii="Times New Roman" w:hAnsi="Times New Roman" w:cs="Times New Roman"/>
+        </w:rPr>
+        <w:t xml:space="preserve"> a Wi-Fi hozzáférés központ</w:t>
+      </w:r>
+      <w:r>
+        <w:rPr>
+          <w:rFonts w:ascii="Times New Roman" w:hAnsi="Times New Roman" w:cs="Times New Roman"/>
+        </w:rPr>
+        <w:t>i</w:t>
+      </w:r>
+      <w:r>
+        <w:rPr>
+          <w:rFonts w:ascii="Times New Roman" w:hAnsi="Times New Roman" w:cs="Times New Roman"/>
+        </w:rPr>
+        <w:t xml:space="preserve"> hitelesítésé</w:t>
+      </w:r>
+      <w:r>
+        <w:rPr>
+          <w:rFonts w:ascii="Times New Roman" w:hAnsi="Times New Roman" w:cs="Times New Roman"/>
+        </w:rPr>
+        <w:t>re</w:t>
+      </w:r>
+      <w:r>
+        <w:rPr>
+          <w:rFonts w:ascii="Times New Roman" w:hAnsi="Times New Roman" w:cs="Times New Roman"/>
+        </w:rPr>
+        <w:t>. A felhasználók csatlakozha</w:t>
+      </w:r>
+      <w:r>
+        <w:rPr>
+          <w:rFonts w:ascii="Times New Roman" w:hAnsi="Times New Roman" w:cs="Times New Roman"/>
+        </w:rPr>
+        <w:t>tnak</w:t>
+      </w:r>
+      <w:r>
+        <w:rPr>
+          <w:rFonts w:ascii="Times New Roman" w:hAnsi="Times New Roman" w:cs="Times New Roman"/>
+        </w:rPr>
+        <w:t xml:space="preserve"> a hálózathoz a </w:t>
+      </w:r>
+      <w:r>
+        <w:rPr>
+          <w:rFonts w:ascii="Times New Roman" w:hAnsi="Times New Roman" w:cs="Times New Roman"/>
+        </w:rPr>
+        <w:t>tartomány</w:t>
+      </w:r>
+      <w:r>
+        <w:rPr>
+          <w:rFonts w:ascii="Times New Roman" w:hAnsi="Times New Roman" w:cs="Times New Roman"/>
+        </w:rPr>
+        <w:t>-hitelesítő adataik használatával</w:t>
+      </w:r>
+      <w:r>
+        <w:rPr>
+          <w:rFonts w:ascii="Times New Roman" w:hAnsi="Times New Roman" w:cs="Times New Roman"/>
+        </w:rPr>
+        <w:t>.</w:t>
+      </w:r>
+      <w:r>
+        <w:rPr>
+          <w:rFonts w:ascii="Times New Roman" w:hAnsi="Times New Roman" w:cs="Times New Roman"/>
+        </w:rPr>
+        <w:t xml:space="preserve"> </w:t>
+      </w:r>
+      <w:r>
+        <w:rPr>
+          <w:rFonts w:ascii="Times New Roman" w:hAnsi="Times New Roman" w:cs="Times New Roman"/>
+        </w:rPr>
+        <w:t>A</w:t>
+      </w:r>
+      <w:r>
+        <w:rPr>
+          <w:rFonts w:ascii="Times New Roman" w:hAnsi="Times New Roman" w:cs="Times New Roman"/>
+        </w:rPr>
+        <w:t xml:space="preserve"> vezeték nélküli routerek külön VLAN-ban vannak, így a vezeték nélküli eszközöktől származó forgalom jól elkülönül a hálózat többi forgalmától.</w:t>
+      </w:r>
+    </w:p>
+    <w:p>
+      <w:pPr>
+        <w:spacing w:line="360" w:lineRule="auto"/>
+        <w:jc w:val="both"/>
+        <w:rPr>
+          <w:rFonts w:ascii="Times New Roman" w:hAnsi="Times New Roman" w:cs="Times New Roman"/>
+        </w:rPr>
+      </w:pPr>
+      <w:r>
+        <w:rPr>
+          <w:rFonts w:ascii="Times New Roman" w:hAnsi="Times New Roman" w:cs="Times New Roman"/>
+        </w:rPr>
+        <w:t>A vendégek számára vendég Wi-Fi lett létrehozva, ahol szintén a WPA3-as biztonsági módszer van alkalmazva. A vendégek a tárgyalóban és a konferenciateremben lehelyezett papíron olvashatják a szükséges jelszót a vendég Wi-Fi-hez való csatlakozáshoz.</w:t>
+      </w:r>
+    </w:p>
+    <w:p>
+      <w:pPr>
+        <w:spacing w:line="360" w:lineRule="auto"/>
+        <w:jc w:val="both"/>
         <w:rPr>
           <w:rFonts w:ascii="Times New Roman" w:hAnsi="Times New Roman" w:cs="Times New Roman"/>
           <w:b/>
@@ -4055,6 +4371,25 @@
           <w:sz w:val="32"/>
           <w:szCs w:val="32"/>
         </w:rPr>
+      </w:pPr>
+      <w:r>
+        <w:rPr>
+          <w:rFonts w:ascii="Times New Roman" w:hAnsi="Times New Roman" w:cs="Times New Roman"/>
+          <w:b/>
+          <w:bCs/>
+          <w:sz w:val="32"/>
+          <w:szCs w:val="32"/>
+        </w:rPr>
+        <w:t>OSPFv2 és OSPFv3</w:t>
+      </w:r>
+      <w:r>
+        <w:rPr>
+          <w:rFonts w:ascii="Times New Roman" w:hAnsi="Times New Roman" w:cs="Times New Roman"/>
+          <w:b/>
+          <w:bCs/>
+          <w:sz w:val="32"/>
+          <w:szCs w:val="32"/>
+        </w:rPr>
         <w:t xml:space="preserve"> hitelesítés</w:t>
       </w:r>
     </w:p>
@@ -4118,13 +4453,19 @@
         <w:rPr>
           <w:rFonts w:ascii="Times New Roman" w:hAnsi="Times New Roman" w:cs="Times New Roman"/>
         </w:rPr>
-        <w:t xml:space="preserve">t. </w:t>
-      </w:r>
-      <w:r>
-        <w:rPr>
-          <w:rFonts w:ascii="Times New Roman" w:hAnsi="Times New Roman" w:cs="Times New Roman"/>
-        </w:rPr>
-        <w:t>Az egyszerű, szöveges, titkosítatlan jelszó helyett</w:t>
+        <w:t>t.</w:t>
+      </w:r>
+      <w:r>
+        <w:rPr>
+          <w:rFonts w:ascii="Times New Roman" w:hAnsi="Times New Roman" w:cs="Times New Roman"/>
+        </w:rPr>
+        <w:t xml:space="preserve"> Az OSPFv2-nél a</w:t>
+      </w:r>
+      <w:r>
+        <w:rPr>
+          <w:rFonts w:ascii="Times New Roman" w:hAnsi="Times New Roman" w:cs="Times New Roman"/>
+        </w:rPr>
+        <w:t>z egyszerű, szöveges, titkosítatlan jelszó helyett</w:t>
       </w:r>
       <w:r>
         <w:rPr>
@@ -4792,6 +5133,7 @@
         <w:rPr>
           <w:rFonts w:ascii="Times New Roman" w:hAnsi="Times New Roman" w:cs="Times New Roman"/>
         </w:rPr>
+        <w:lastRenderedPageBreak/>
         <w:t>A hálózatban az OSPFv3 hitelesítés IPsec alapú, mely minden OSPFv3 területen egyedi SPI és megosztott kulcs használatával biztosítja a kapcsolatok biztonságát.</w:t>
       </w:r>
       <w:r>
@@ -4870,7 +5212,19 @@
         <w:rPr>
           <w:rFonts w:ascii="Times New Roman" w:hAnsi="Times New Roman" w:cs="Times New Roman"/>
         </w:rPr>
-        <w:t xml:space="preserve"> ha egy terület hitelesítését feltörik, akkor a támadás csak az adott területre tud koncentrálódni. </w:t>
+        <w:t xml:space="preserve"> ha egy terület hitelesítését feltörik, akkor a támadás csak az adott területre tud koncentrálódni.</w:t>
+      </w:r>
+      <w:r>
+        <w:rPr>
+          <w:rFonts w:ascii="Times New Roman" w:hAnsi="Times New Roman" w:cs="Times New Roman"/>
+        </w:rPr>
+        <w:t xml:space="preserve"> Az</w:t>
+      </w:r>
+      <w:r>
+        <w:rPr>
+          <w:rFonts w:ascii="Times New Roman" w:hAnsi="Times New Roman" w:cs="Times New Roman"/>
+        </w:rPr>
+        <w:t xml:space="preserve"> </w:t>
       </w:r>
       <w:r>
         <w:rPr>
@@ -4918,17 +5272,7 @@
         <w:jc w:val="center"/>
       </w:pPr>
       <w:r>
-        <w:lastRenderedPageBreak/>
-        <w:t xml:space="preserve">x. táblázat </w:t>
-      </w:r>
-      <w:r>
-        <w:t>OSPFv</w:t>
-      </w:r>
-      <w:r>
-        <w:t>3</w:t>
-      </w:r>
-      <w:r>
-        <w:t xml:space="preserve"> hitelesítés</w:t>
+        <w:t>x. táblázat OSPFv3 hitelesítés</w:t>
       </w:r>
     </w:p>
     <w:tbl>
@@ -5677,7 +6021,31 @@
         <w:rPr>
           <w:rFonts w:ascii="Times New Roman" w:hAnsi="Times New Roman" w:cs="Times New Roman"/>
         </w:rPr>
-        <w:t>z MD5 hash algoritmus van használva a biztonság erősítésére és a csomag sértetlenségének ellenőrzésére. A kulcs</w:t>
+        <w:t>z MD5 hash algoritmus van használva a biztonság erősítésére és a csomag sértetlenségének ellenőrzésére.</w:t>
+      </w:r>
+      <w:r>
+        <w:rPr>
+          <w:rFonts w:ascii="Times New Roman" w:hAnsi="Times New Roman" w:cs="Times New Roman"/>
+        </w:rPr>
+        <w:t xml:space="preserve"> IPv4-nél és IPv6-nál ugyanazok a kulcsok lettek alkalmazva, viszont</w:t>
+      </w:r>
+      <w:r>
+        <w:rPr>
+          <w:rFonts w:ascii="Times New Roman" w:hAnsi="Times New Roman" w:cs="Times New Roman"/>
+        </w:rPr>
+        <w:t xml:space="preserve"> </w:t>
+      </w:r>
+      <w:r>
+        <w:rPr>
+          <w:rFonts w:ascii="Times New Roman" w:hAnsi="Times New Roman" w:cs="Times New Roman"/>
+        </w:rPr>
+        <w:t>a</w:t>
+      </w:r>
+      <w:r>
+        <w:rPr>
+          <w:rFonts w:ascii="Times New Roman" w:hAnsi="Times New Roman" w:cs="Times New Roman"/>
+        </w:rPr>
+        <w:t xml:space="preserve"> kulcs</w:t>
       </w:r>
       <w:r>
         <w:rPr>
@@ -5725,7 +6093,10 @@
         <w:jc w:val="center"/>
       </w:pPr>
       <w:r>
-        <w:t>x. táblázat BGP hiteleítés</w:t>
+        <w:t xml:space="preserve">x. táblázat BGP </w:t>
+      </w:r>
+      <w:r>
+        <w:t>hitelesítés</w:t>
       </w:r>
     </w:p>
     <w:tbl>
@@ -5857,6 +6228,7 @@
               <w:rPr>
                 <w:rFonts w:ascii="Times New Roman" w:hAnsi="Times New Roman" w:cs="Times New Roman"/>
               </w:rPr>
+              <w:lastRenderedPageBreak/>
               <w:t>Budapest</w:t>
             </w:r>
           </w:p>
@@ -6017,7 +6389,6 @@
         <w:rPr>
           <w:rFonts w:ascii="Times New Roman" w:hAnsi="Times New Roman" w:cs="Times New Roman"/>
         </w:rPr>
-        <w:lastRenderedPageBreak/>
         <w:t xml:space="preserve">Az OSPF konfigurálásánál a végpontok felé néző interfészek passzívok lettek. Ez a beállítás </w:t>
       </w:r>
       <w:r>
@@ -6048,7 +6419,19 @@
         <w:rPr>
           <w:rFonts w:ascii="Times New Roman" w:hAnsi="Times New Roman" w:cs="Times New Roman"/>
         </w:rPr>
-        <w:t xml:space="preserve"> default” parancsot alkalmaztuk és a ”no </w:t>
+        <w:t xml:space="preserve"> default” parancs</w:t>
+      </w:r>
+      <w:r>
+        <w:rPr>
+          <w:rFonts w:ascii="Times New Roman" w:hAnsi="Times New Roman" w:cs="Times New Roman"/>
+        </w:rPr>
+        <w:t xml:space="preserve"> lett alkalmazva</w:t>
+      </w:r>
+      <w:r>
+        <w:rPr>
+          <w:rFonts w:ascii="Times New Roman" w:hAnsi="Times New Roman" w:cs="Times New Roman"/>
+        </w:rPr>
+        <w:t xml:space="preserve"> és a ”no </w:t>
       </w:r>
       <w:r>
         <w:rPr>
@@ -6060,7 +6443,19 @@
         <w:rPr>
           <w:rFonts w:ascii="Times New Roman" w:hAnsi="Times New Roman" w:cs="Times New Roman"/>
         </w:rPr>
-        <w:t>” paranccsal állítottuk be a passzív interfészeket.</w:t>
+        <w:t xml:space="preserve">” paranccsal </w:t>
+      </w:r>
+      <w:r>
+        <w:rPr>
+          <w:rFonts w:ascii="Times New Roman" w:hAnsi="Times New Roman" w:cs="Times New Roman"/>
+        </w:rPr>
+        <w:t xml:space="preserve">lettek beállítva </w:t>
+      </w:r>
+      <w:r>
+        <w:rPr>
+          <w:rFonts w:ascii="Times New Roman" w:hAnsi="Times New Roman" w:cs="Times New Roman"/>
+        </w:rPr>
+        <w:t>a passzív interfészek.</w:t>
       </w:r>
     </w:p>
     <w:p>
@@ -6168,7 +6563,13 @@
         <w:rPr>
           <w:rFonts w:ascii="Times New Roman" w:hAnsi="Times New Roman" w:cs="Times New Roman"/>
         </w:rPr>
-        <w:t xml:space="preserve">. Ezek a </w:t>
+        <w:t>, de telephelyenként az IPv6-os és IPv4-es csoport ugyanazt a kulcsot használja.</w:t>
+      </w:r>
+      <w:r>
+        <w:rPr>
+          <w:rFonts w:ascii="Times New Roman" w:hAnsi="Times New Roman" w:cs="Times New Roman"/>
+        </w:rPr>
+        <w:t xml:space="preserve"> Ezek a </w:t>
       </w:r>
       <w:r>
         <w:rPr>
@@ -6549,6 +6950,7 @@
         <w:rPr>
           <w:rFonts w:ascii="Times New Roman" w:hAnsi="Times New Roman" w:cs="Times New Roman"/>
         </w:rPr>
+        <w:lastRenderedPageBreak/>
         <w:t>Könnyebb nyilvántartani a hitelesítéshez használt kulcsokat. Ez segíti a hálózat karbantartását</w:t>
       </w:r>
     </w:p>
@@ -6634,7 +7036,7 @@
 </file>
 
 <file path=word/endnotes.xml><?xml version="1.0" encoding="utf-8"?>
-<w:endnotes xmlns:wpc="http://schemas.microsoft.com/office/word/2010/wordprocessingCanvas" xmlns:cx="http://schemas.microsoft.com/office/drawing/2014/chartex" xmlns:cx1="http://schemas.microsoft.com/office/drawing/2015/9/8/chartex" xmlns:cx2="http://schemas.microsoft.com/office/drawing/2015/10/21/chartex" xmlns:cx3="http://schemas.microsoft.com/office/drawing/2016/5/9/chartex" xmlns:cx4="http://schemas.microsoft.com/office/drawing/2016/5/10/chartex" xmlns:cx5="http://schemas.microsoft.com/office/drawing/2016/5/11/chartex" xmlns:cx6="http://schemas.microsoft.com/office/drawing/2016/5/12/chartex" xmlns:cx7="http://schemas.microsoft.com/office/drawing/2016/5/13/chartex" xmlns:cx8="http://schemas.microsoft.com/office/drawing/2016/5/14/chartex" xmlns:mc="http://schemas.openxmlformats.org/markup-compatibility/2006" xmlns:aink="http://schemas.microsoft.com/office/drawing/2016/ink" xmlns:am3d="http://schemas.microsoft.com/office/drawing/2017/model3d" xmlns:o="urn:schemas-microsoft-com:office:office" xmlns:oel="http://schemas.microsoft.com/office/2019/extlst" xmlns:r="http://schemas.openxmlformats.org/officeDocument/2006/relationships" xmlns:m="http://schemas.openxmlformats.org/officeDocument/2006/math" xmlns:v="urn:schemas-microsoft-com:vml" xmlns:wp14="http://schemas.microsoft.com/office/word/2010/wordprocessingDrawing" xmlns:wp="http://schemas.openxmlformats.org/drawingml/2006/wordprocessingDrawing" xmlns:w10="urn:schemas-microsoft-com:office:word" xmlns:w="http://schemas.openxmlformats.org/wordprocessingml/2006/main" xmlns:w14="http://schemas.microsoft.com/office/word/2010/wordml" xmlns:w15="http://schemas.microsoft.com/office/word/2012/wordml" xmlns:w16cex="http://schemas.microsoft.com/office/word/2018/wordml/cex" xmlns:w16cid="http://schemas.microsoft.com/office/word/2016/wordml/cid" xmlns:w16="http://schemas.microsoft.com/office/word/2018/wordml" xmlns:w16du="http://schemas.microsoft.com/office/word/2023/wordml/word16du" xmlns:w16sdtdh="http://schemas.microsoft.com/office/word/2020/wordml/sdtdatahash" xmlns:w16se="http://schemas.microsoft.com/office/word/2015/wordml/symex" xmlns:wpg="http://schemas.microsoft.com/office/word/2010/wordprocessingGroup" xmlns:wpi="http://schemas.microsoft.com/office/word/2010/wordprocessingInk" xmlns:wne="http://schemas.microsoft.com/office/word/2006/wordml" xmlns:wps="http://schemas.microsoft.com/office/word/2010/wordprocessingShape" mc:Ignorable="w14 w15 w16se w16cid w16 w16cex w16sdtdh w16du wp14">
+<w:endnotes xmlns:wpc="http://schemas.microsoft.com/office/word/2010/wordprocessingCanvas" xmlns:cx="http://schemas.microsoft.com/office/drawing/2014/chartex" xmlns:cx1="http://schemas.microsoft.com/office/drawing/2015/9/8/chartex" xmlns:cx2="http://schemas.microsoft.com/office/drawing/2015/10/21/chartex" xmlns:cx3="http://schemas.microsoft.com/office/drawing/2016/5/9/chartex" xmlns:cx4="http://schemas.microsoft.com/office/drawing/2016/5/10/chartex" xmlns:cx5="http://schemas.microsoft.com/office/drawing/2016/5/11/chartex" xmlns:cx6="http://schemas.microsoft.com/office/drawing/2016/5/12/chartex" xmlns:cx7="http://schemas.microsoft.com/office/drawing/2016/5/13/chartex" xmlns:cx8="http://schemas.microsoft.com/office/drawing/2016/5/14/chartex" xmlns:mc="http://schemas.openxmlformats.org/markup-compatibility/2006" xmlns:aink="http://schemas.microsoft.com/office/drawing/2016/ink" xmlns:am3d="http://schemas.microsoft.com/office/drawing/2017/model3d" xmlns:o="urn:schemas-microsoft-com:office:office" xmlns:oel="http://schemas.microsoft.com/office/2019/extlst" xmlns:r="http://schemas.openxmlformats.org/officeDocument/2006/relationships" xmlns:m="http://schemas.openxmlformats.org/officeDocument/2006/math" xmlns:v="urn:schemas-microsoft-com:vml" xmlns:wp14="http://schemas.microsoft.com/office/word/2010/wordprocessingDrawing" xmlns:wp="http://schemas.openxmlformats.org/drawingml/2006/wordprocessingDrawing" xmlns:w10="urn:schemas-microsoft-com:office:word" xmlns:w="http://schemas.openxmlformats.org/wordprocessingml/2006/main" xmlns:w14="http://schemas.microsoft.com/office/word/2010/wordml" xmlns:w15="http://schemas.microsoft.com/office/word/2012/wordml" xmlns:w16cex="http://schemas.microsoft.com/office/word/2018/wordml/cex" xmlns:w16cid="http://schemas.microsoft.com/office/word/2016/wordml/cid" xmlns:w16="http://schemas.microsoft.com/office/word/2018/wordml" xmlns:w16du="http://schemas.microsoft.com/office/word/2023/wordml/word16du" xmlns:w16sdtdh="http://schemas.microsoft.com/office/word/2020/wordml/sdtdatahash" xmlns:w16sdtfl="http://schemas.microsoft.com/office/word/2024/wordml/sdtformatlock" xmlns:w16se="http://schemas.microsoft.com/office/word/2015/wordml/symex" xmlns:wpg="http://schemas.microsoft.com/office/word/2010/wordprocessingGroup" xmlns:wpi="http://schemas.microsoft.com/office/word/2010/wordprocessingInk" xmlns:wne="http://schemas.microsoft.com/office/word/2006/wordml" xmlns:wps="http://schemas.microsoft.com/office/word/2010/wordprocessingShape" mc:Ignorable="w14 w15 w16se w16cid w16 w16cex w16sdtdh w16sdtfl w16du wp14">
   <w:endnote w:type="separator" w:id="-1">
     <w:p>
       <w:pPr>
@@ -6659,7 +7061,7 @@
 </file>
 
 <file path=word/footnotes.xml><?xml version="1.0" encoding="utf-8"?>
-<w:footnotes xmlns:wpc="http://schemas.microsoft.com/office/word/2010/wordprocessingCanvas" xmlns:cx="http://schemas.microsoft.com/office/drawing/2014/chartex" xmlns:cx1="http://schemas.microsoft.com/office/drawing/2015/9/8/chartex" xmlns:cx2="http://schemas.microsoft.com/office/drawing/2015/10/21/chartex" xmlns:cx3="http://schemas.microsoft.com/office/drawing/2016/5/9/chartex" xmlns:cx4="http://schemas.microsoft.com/office/drawing/2016/5/10/chartex" xmlns:cx5="http://schemas.microsoft.com/office/drawing/2016/5/11/chartex" xmlns:cx6="http://schemas.microsoft.com/office/drawing/2016/5/12/chartex" xmlns:cx7="http://schemas.microsoft.com/office/drawing/2016/5/13/chartex" xmlns:cx8="http://schemas.microsoft.com/office/drawing/2016/5/14/chartex" xmlns:mc="http://schemas.openxmlformats.org/markup-compatibility/2006" xmlns:aink="http://schemas.microsoft.com/office/drawing/2016/ink" xmlns:am3d="http://schemas.microsoft.com/office/drawing/2017/model3d" xmlns:o="urn:schemas-microsoft-com:office:office" xmlns:oel="http://schemas.microsoft.com/office/2019/extlst" xmlns:r="http://schemas.openxmlformats.org/officeDocument/2006/relationships" xmlns:m="http://schemas.openxmlformats.org/officeDocument/2006/math" xmlns:v="urn:schemas-microsoft-com:vml" xmlns:wp14="http://schemas.microsoft.com/office/word/2010/wordprocessingDrawing" xmlns:wp="http://schemas.openxmlformats.org/drawingml/2006/wordprocessingDrawing" xmlns:w10="urn:schemas-microsoft-com:office:word" xmlns:w="http://schemas.openxmlformats.org/wordprocessingml/2006/main" xmlns:w14="http://schemas.microsoft.com/office/word/2010/wordml" xmlns:w15="http://schemas.microsoft.com/office/word/2012/wordml" xmlns:w16cex="http://schemas.microsoft.com/office/word/2018/wordml/cex" xmlns:w16cid="http://schemas.microsoft.com/office/word/2016/wordml/cid" xmlns:w16="http://schemas.microsoft.com/office/word/2018/wordml" xmlns:w16du="http://schemas.microsoft.com/office/word/2023/wordml/word16du" xmlns:w16sdtdh="http://schemas.microsoft.com/office/word/2020/wordml/sdtdatahash" xmlns:w16se="http://schemas.microsoft.com/office/word/2015/wordml/symex" xmlns:wpg="http://schemas.microsoft.com/office/word/2010/wordprocessingGroup" xmlns:wpi="http://schemas.microsoft.com/office/word/2010/wordprocessingInk" xmlns:wne="http://schemas.microsoft.com/office/word/2006/wordml" xmlns:wps="http://schemas.microsoft.com/office/word/2010/wordprocessingShape" mc:Ignorable="w14 w15 w16se w16cid w16 w16cex w16sdtdh w16du wp14">
+<w:footnotes xmlns:wpc="http://schemas.microsoft.com/office/word/2010/wordprocessingCanvas" xmlns:cx="http://schemas.microsoft.com/office/drawing/2014/chartex" xmlns:cx1="http://schemas.microsoft.com/office/drawing/2015/9/8/chartex" xmlns:cx2="http://schemas.microsoft.com/office/drawing/2015/10/21/chartex" xmlns:cx3="http://schemas.microsoft.com/office/drawing/2016/5/9/chartex" xmlns:cx4="http://schemas.microsoft.com/office/drawing/2016/5/10/chartex" xmlns:cx5="http://schemas.microsoft.com/office/drawing/2016/5/11/chartex" xmlns:cx6="http://schemas.microsoft.com/office/drawing/2016/5/12/chartex" xmlns:cx7="http://schemas.microsoft.com/office/drawing/2016/5/13/chartex" xmlns:cx8="http://schemas.microsoft.com/office/drawing/2016/5/14/chartex" xmlns:mc="http://schemas.openxmlformats.org/markup-compatibility/2006" xmlns:aink="http://schemas.microsoft.com/office/drawing/2016/ink" xmlns:am3d="http://schemas.microsoft.com/office/drawing/2017/model3d" xmlns:o="urn:schemas-microsoft-com:office:office" xmlns:oel="http://schemas.microsoft.com/office/2019/extlst" xmlns:r="http://schemas.openxmlformats.org/officeDocument/2006/relationships" xmlns:m="http://schemas.openxmlformats.org/officeDocument/2006/math" xmlns:v="urn:schemas-microsoft-com:vml" xmlns:wp14="http://schemas.microsoft.com/office/word/2010/wordprocessingDrawing" xmlns:wp="http://schemas.openxmlformats.org/drawingml/2006/wordprocessingDrawing" xmlns:w10="urn:schemas-microsoft-com:office:word" xmlns:w="http://schemas.openxmlformats.org/wordprocessingml/2006/main" xmlns:w14="http://schemas.microsoft.com/office/word/2010/wordml" xmlns:w15="http://schemas.microsoft.com/office/word/2012/wordml" xmlns:w16cex="http://schemas.microsoft.com/office/word/2018/wordml/cex" xmlns:w16cid="http://schemas.microsoft.com/office/word/2016/wordml/cid" xmlns:w16="http://schemas.microsoft.com/office/word/2018/wordml" xmlns:w16du="http://schemas.microsoft.com/office/word/2023/wordml/word16du" xmlns:w16sdtdh="http://schemas.microsoft.com/office/word/2020/wordml/sdtdatahash" xmlns:w16sdtfl="http://schemas.microsoft.com/office/word/2024/wordml/sdtformatlock" xmlns:w16se="http://schemas.microsoft.com/office/word/2015/wordml/symex" xmlns:wpg="http://schemas.microsoft.com/office/word/2010/wordprocessingGroup" xmlns:wpi="http://schemas.microsoft.com/office/word/2010/wordprocessingInk" xmlns:wne="http://schemas.microsoft.com/office/word/2006/wordml" xmlns:wps="http://schemas.microsoft.com/office/word/2010/wordprocessingShape" mc:Ignorable="w14 w15 w16se w16cid w16 w16cex w16sdtdh w16sdtfl w16du wp14">
   <w:footnote w:type="separator" w:id="-1">
     <w:p>
       <w:pPr>
@@ -6684,7 +7086,7 @@
 </file>
 
 <file path=word/numbering.xml><?xml version="1.0" encoding="utf-8"?>
-<w:numbering xmlns:wpc="http://schemas.microsoft.com/office/word/2010/wordprocessingCanvas" xmlns:cx="http://schemas.microsoft.com/office/drawing/2014/chartex" xmlns:cx1="http://schemas.microsoft.com/office/drawing/2015/9/8/chartex" xmlns:cx2="http://schemas.microsoft.com/office/drawing/2015/10/21/chartex" xmlns:cx3="http://schemas.microsoft.com/office/drawing/2016/5/9/chartex" xmlns:cx4="http://schemas.microsoft.com/office/drawing/2016/5/10/chartex" xmlns:cx5="http://schemas.microsoft.com/office/drawing/2016/5/11/chartex" xmlns:cx6="http://schemas.microsoft.com/office/drawing/2016/5/12/chartex" xmlns:cx7="http://schemas.microsoft.com/office/drawing/2016/5/13/chartex" xmlns:cx8="http://schemas.microsoft.com/office/drawing/2016/5/14/chartex" xmlns:mc="http://schemas.openxmlformats.org/markup-compatibility/2006" xmlns:aink="http://schemas.microsoft.com/office/drawing/2016/ink" xmlns:am3d="http://schemas.microsoft.com/office/drawing/2017/model3d" xmlns:o="urn:schemas-microsoft-com:office:office" xmlns:oel="http://schemas.microsoft.com/office/2019/extlst" xmlns:r="http://schemas.openxmlformats.org/officeDocument/2006/relationships" xmlns:m="http://schemas.openxmlformats.org/officeDocument/2006/math" xmlns:v="urn:schemas-microsoft-com:vml" xmlns:wp14="http://schemas.microsoft.com/office/word/2010/wordprocessingDrawing" xmlns:wp="http://schemas.openxmlformats.org/drawingml/2006/wordprocessingDrawing" xmlns:w10="urn:schemas-microsoft-com:office:word" xmlns:w="http://schemas.openxmlformats.org/wordprocessingml/2006/main" xmlns:w14="http://schemas.microsoft.com/office/word/2010/wordml" xmlns:w15="http://schemas.microsoft.com/office/word/2012/wordml" xmlns:w16cex="http://schemas.microsoft.com/office/word/2018/wordml/cex" xmlns:w16cid="http://schemas.microsoft.com/office/word/2016/wordml/cid" xmlns:w16="http://schemas.microsoft.com/office/word/2018/wordml" xmlns:w16du="http://schemas.microsoft.com/office/word/2023/wordml/word16du" xmlns:w16sdtdh="http://schemas.microsoft.com/office/word/2020/wordml/sdtdatahash" xmlns:w16se="http://schemas.microsoft.com/office/word/2015/wordml/symex" xmlns:wpg="http://schemas.microsoft.com/office/word/2010/wordprocessingGroup" xmlns:wpi="http://schemas.microsoft.com/office/word/2010/wordprocessingInk" xmlns:wne="http://schemas.microsoft.com/office/word/2006/wordml" xmlns:wps="http://schemas.microsoft.com/office/word/2010/wordprocessingShape" mc:Ignorable="w14 w15 w16se w16cid w16 w16cex w16sdtdh w16du wp14">
+<w:numbering xmlns:wpc="http://schemas.microsoft.com/office/word/2010/wordprocessingCanvas" xmlns:cx="http://schemas.microsoft.com/office/drawing/2014/chartex" xmlns:cx1="http://schemas.microsoft.com/office/drawing/2015/9/8/chartex" xmlns:cx2="http://schemas.microsoft.com/office/drawing/2015/10/21/chartex" xmlns:cx3="http://schemas.microsoft.com/office/drawing/2016/5/9/chartex" xmlns:cx4="http://schemas.microsoft.com/office/drawing/2016/5/10/chartex" xmlns:cx5="http://schemas.microsoft.com/office/drawing/2016/5/11/chartex" xmlns:cx6="http://schemas.microsoft.com/office/drawing/2016/5/12/chartex" xmlns:cx7="http://schemas.microsoft.com/office/drawing/2016/5/13/chartex" xmlns:cx8="http://schemas.microsoft.com/office/drawing/2016/5/14/chartex" xmlns:mc="http://schemas.openxmlformats.org/markup-compatibility/2006" xmlns:aink="http://schemas.microsoft.com/office/drawing/2016/ink" xmlns:am3d="http://schemas.microsoft.com/office/drawing/2017/model3d" xmlns:o="urn:schemas-microsoft-com:office:office" xmlns:oel="http://schemas.microsoft.com/office/2019/extlst" xmlns:r="http://schemas.openxmlformats.org/officeDocument/2006/relationships" xmlns:m="http://schemas.openxmlformats.org/officeDocument/2006/math" xmlns:v="urn:schemas-microsoft-com:vml" xmlns:wp14="http://schemas.microsoft.com/office/word/2010/wordprocessingDrawing" xmlns:wp="http://schemas.openxmlformats.org/drawingml/2006/wordprocessingDrawing" xmlns:w10="urn:schemas-microsoft-com:office:word" xmlns:w="http://schemas.openxmlformats.org/wordprocessingml/2006/main" xmlns:w14="http://schemas.microsoft.com/office/word/2010/wordml" xmlns:w15="http://schemas.microsoft.com/office/word/2012/wordml" xmlns:w16cex="http://schemas.microsoft.com/office/word/2018/wordml/cex" xmlns:w16cid="http://schemas.microsoft.com/office/word/2016/wordml/cid" xmlns:w16="http://schemas.microsoft.com/office/word/2018/wordml" xmlns:w16du="http://schemas.microsoft.com/office/word/2023/wordml/word16du" xmlns:w16sdtdh="http://schemas.microsoft.com/office/word/2020/wordml/sdtdatahash" xmlns:w16sdtfl="http://schemas.microsoft.com/office/word/2024/wordml/sdtformatlock" xmlns:w16se="http://schemas.microsoft.com/office/word/2015/wordml/symex" xmlns:wpg="http://schemas.microsoft.com/office/word/2010/wordprocessingGroup" xmlns:wpi="http://schemas.microsoft.com/office/word/2010/wordprocessingInk" xmlns:wne="http://schemas.microsoft.com/office/word/2006/wordml" xmlns:wps="http://schemas.microsoft.com/office/word/2010/wordprocessingShape" mc:Ignorable="w14 w15 w16se w16cid w16 w16cex w16sdtdh w16sdtfl w16du wp14">
   <w:abstractNum w:abstractNumId="0" w15:restartNumberingAfterBreak="0">
     <w:nsid w:val="08571CE2"/>
     <w:multiLevelType w:val="multilevel"/>
@@ -7037,7 +7439,7 @@
 </file>
 
 <file path=word/styles.xml><?xml version="1.0" encoding="utf-8"?>
-<w:styles xmlns:mc="http://schemas.openxmlformats.org/markup-compatibility/2006" xmlns:r="http://schemas.openxmlformats.org/officeDocument/2006/relationships" xmlns:w="http://schemas.openxmlformats.org/wordprocessingml/2006/main" xmlns:w14="http://schemas.microsoft.com/office/word/2010/wordml" xmlns:w15="http://schemas.microsoft.com/office/word/2012/wordml" xmlns:w16cex="http://schemas.microsoft.com/office/word/2018/wordml/cex" xmlns:w16cid="http://schemas.microsoft.com/office/word/2016/wordml/cid" xmlns:w16="http://schemas.microsoft.com/office/word/2018/wordml" xmlns:w16du="http://schemas.microsoft.com/office/word/2023/wordml/word16du" xmlns:w16sdtdh="http://schemas.microsoft.com/office/word/2020/wordml/sdtdatahash" xmlns:w16se="http://schemas.microsoft.com/office/word/2015/wordml/symex" mc:Ignorable="w14 w15 w16se w16cid w16 w16cex w16sdtdh w16du">
+<w:styles xmlns:mc="http://schemas.openxmlformats.org/markup-compatibility/2006" xmlns:r="http://schemas.openxmlformats.org/officeDocument/2006/relationships" xmlns:w="http://schemas.openxmlformats.org/wordprocessingml/2006/main" xmlns:w14="http://schemas.microsoft.com/office/word/2010/wordml" xmlns:w15="http://schemas.microsoft.com/office/word/2012/wordml" xmlns:w16cex="http://schemas.microsoft.com/office/word/2018/wordml/cex" xmlns:w16cid="http://schemas.microsoft.com/office/word/2016/wordml/cid" xmlns:w16="http://schemas.microsoft.com/office/word/2018/wordml" xmlns:w16du="http://schemas.microsoft.com/office/word/2023/wordml/word16du" xmlns:w16sdtdh="http://schemas.microsoft.com/office/word/2020/wordml/sdtdatahash" xmlns:w16sdtfl="http://schemas.microsoft.com/office/word/2024/wordml/sdtformatlock" xmlns:w16se="http://schemas.microsoft.com/office/word/2015/wordml/symex" mc:Ignorable="w14 w15 w16se w16cid w16 w16cex w16sdtdh w16sdtfl w16du">
   <w:docDefaults>
     <w:rPrDefault>
       <w:rPr>

</xml_diff>